<commit_message>
delete build folder helloworld (from examples)
</commit_message>
<xml_diff>
--- a/nao api basics.docx
+++ b/nao api basics.docx
@@ -52,14 +52,7 @@
           <w:rFonts w:ascii="Times New Roman" w:hAnsi="Times New Roman"/>
           <w:color w:val="000000"/>
         </w:rPr>
-        <w:t xml:space="preserve">is a generic framework that helps for managing several projects and </w:t>
-      </w:r>
-      <w:r>
-        <w:rPr>
-          <w:rFonts w:ascii="Times New Roman" w:hAnsi="Times New Roman"/>
-          <w:color w:val="000000"/>
-        </w:rPr>
-        <w:t>their dependencies</w:t>
+        <w:t>is a generic framework that helps for managing several projects and their dependencies</w:t>
       </w:r>
     </w:p>
     <w:p>
@@ -389,14 +382,7 @@
           <w:rFonts w:ascii="Times New Roman" w:hAnsi="Times New Roman"/>
           <w:color w:val="000000"/>
         </w:rPr>
-        <w:t>mytoolch</w:t>
-      </w:r>
-      <w:r>
-        <w:rPr>
-          <w:rFonts w:ascii="Times New Roman" w:hAnsi="Times New Roman"/>
-          <w:color w:val="000000"/>
-        </w:rPr>
-        <w:t>ain</w:t>
+        <w:t>mytoolchain</w:t>
       </w:r>
       <w:proofErr w:type="spellEnd"/>
       <w:r>
@@ -642,14 +628,7 @@
           <w:rFonts w:ascii="Times New Roman" w:hAnsi="Times New Roman"/>
           <w:color w:val="000000"/>
         </w:rPr>
-        <w:t xml:space="preserve"> configure --releas</w:t>
-      </w:r>
-      <w:r>
-        <w:rPr>
-          <w:rFonts w:ascii="Times New Roman" w:hAnsi="Times New Roman"/>
-          <w:color w:val="000000"/>
-        </w:rPr>
-        <w:t xml:space="preserve">e </w:t>
+        <w:t xml:space="preserve"> configure --release </w:t>
       </w:r>
       <w:proofErr w:type="spellStart"/>
       <w:r>
@@ -1015,7 +994,14 @@
           <w:rFonts w:ascii="Times New Roman" w:hAnsi="Times New Roman"/>
           <w:color w:val="000000"/>
         </w:rPr>
-        <w:t xml:space="preserve"> for develop with IDE</w:t>
+        <w:t xml:space="preserve"> to</w:t>
+      </w:r>
+      <w:r>
+        <w:rPr>
+          <w:rFonts w:ascii="Times New Roman" w:hAnsi="Times New Roman"/>
+          <w:color w:val="000000"/>
+        </w:rPr>
+        <w:t xml:space="preserve"> develop with IDE</w:t>
       </w:r>
     </w:p>
     <w:p>
@@ -1136,14 +1122,7 @@
           <w:rFonts w:ascii="Times New Roman" w:hAnsi="Times New Roman"/>
           <w:color w:val="000000"/>
         </w:rPr>
-        <w:t xml:space="preserve"> specific, the key difference - </w:t>
-      </w:r>
-      <w:r>
-        <w:rPr>
-          <w:rFonts w:ascii="Times New Roman" w:hAnsi="Times New Roman"/>
-          <w:color w:val="000000"/>
-        </w:rPr>
-        <w:t>2 types of proxies</w:t>
+        <w:t xml:space="preserve"> specific, the key difference - 2 types of proxies</w:t>
       </w:r>
     </w:p>
     <w:p>
@@ -1256,14 +1235,7 @@
           <w:color w:val="000000"/>
         </w:rPr>
         <w:lastRenderedPageBreak/>
-        <w:t>access to already existing methods + they give you compile</w:t>
-      </w:r>
-      <w:r>
-        <w:rPr>
-          <w:rFonts w:ascii="Times New Roman" w:hAnsi="Times New Roman"/>
-          <w:color w:val="000000"/>
-        </w:rPr>
-        <w:t>-time type checking).</w:t>
+        <w:t>access to already existing methods + they give you compile-time type checking).</w:t>
       </w:r>
     </w:p>
     <w:p>
@@ -2199,14 +2171,7 @@
           <w:rFonts w:ascii="Times New Roman" w:hAnsi="Times New Roman"/>
           <w:color w:val="000000"/>
         </w:rPr>
-        <w:t xml:space="preserve"> </w:t>
-      </w:r>
-      <w:r>
-        <w:rPr>
-          <w:rFonts w:ascii="Times New Roman" w:hAnsi="Times New Roman"/>
-          <w:color w:val="000000"/>
-        </w:rPr>
-        <w:t xml:space="preserve">CMakeLists.txt (is a script file that will be read by </w:t>
+        <w:t xml:space="preserve"> CMakeLists.txt (is a script file that will be read by </w:t>
       </w:r>
       <w:proofErr w:type="spellStart"/>
       <w:r>
@@ -2407,14 +2372,7 @@
           <w:rFonts w:ascii="Times New Roman" w:hAnsi="Times New Roman"/>
           <w:color w:val="000000"/>
         </w:rPr>
-        <w:t xml:space="preserve"> CMakeLists.tx</w:t>
-      </w:r>
-      <w:r>
-        <w:rPr>
-          <w:rFonts w:ascii="Times New Roman" w:hAnsi="Times New Roman"/>
-          <w:color w:val="000000"/>
-        </w:rPr>
-        <w:t>t</w:t>
+        <w:t xml:space="preserve"> CMakeLists.txt</w:t>
       </w:r>
     </w:p>
     <w:p>
@@ -2430,21 +2388,7 @@
           <w:rFonts w:ascii="Times New Roman" w:hAnsi="Times New Roman"/>
           <w:color w:val="000000"/>
         </w:rPr>
-        <w:t>cm</w:t>
-      </w:r>
-      <w:r>
-        <w:rPr>
-          <w:rFonts w:ascii="Times New Roman" w:hAnsi="Times New Roman"/>
-          <w:color w:val="000000"/>
-        </w:rPr>
-        <w:t>ake_minimum</w:t>
-      </w:r>
-      <w:r>
-        <w:rPr>
-          <w:rFonts w:ascii="Times New Roman" w:hAnsi="Times New Roman"/>
-          <w:color w:val="000000"/>
-        </w:rPr>
-        <w:t>_</w:t>
+        <w:t>cmake_minimum_</w:t>
       </w:r>
       <w:proofErr w:type="gramStart"/>
       <w:r>
@@ -2698,25 +2642,37 @@
           <w:rFonts w:ascii="Times New Roman" w:hAnsi="Times New Roman"/>
           <w:color w:val="000000"/>
         </w:rPr>
-        <w:t xml:space="preserve">#with </w:t>
-      </w:r>
-      <w:proofErr w:type="spellStart"/>
+        <w:t>#with th</w:t>
+      </w:r>
+      <w:r>
+        <w:rPr>
+          <w:rFonts w:ascii="Times New Roman" w:hAnsi="Times New Roman"/>
+          <w:color w:val="000000"/>
+        </w:rPr>
+        <w:t>e</w:t>
+      </w:r>
+      <w:r>
+        <w:rPr>
+          <w:rFonts w:ascii="Times New Roman" w:hAnsi="Times New Roman"/>
+          <w:color w:val="000000"/>
+        </w:rPr>
+        <w:t xml:space="preserve"> source </w:t>
+      </w:r>
       <w:proofErr w:type="gramStart"/>
       <w:r>
         <w:rPr>
           <w:rFonts w:ascii="Times New Roman" w:hAnsi="Times New Roman"/>
           <w:color w:val="000000"/>
         </w:rPr>
-        <w:t>th</w:t>
-      </w:r>
-      <w:proofErr w:type="spellEnd"/>
+        <w:t>file</w:t>
+      </w:r>
       <w:proofErr w:type="gramEnd"/>
       <w:r>
         <w:rPr>
           <w:rFonts w:ascii="Times New Roman" w:hAnsi="Times New Roman"/>
           <w:color w:val="000000"/>
         </w:rPr>
-        <w:t xml:space="preserve"> source file main.cpp</w:t>
+        <w:t xml:space="preserve"> main.cpp</w:t>
       </w:r>
     </w:p>
     <w:p>
@@ -2766,14 +2722,7 @@
           <w:rFonts w:ascii="Times New Roman" w:hAnsi="Times New Roman"/>
           <w:color w:val="000000"/>
         </w:rPr>
-        <w:t xml:space="preserve"> "</w:t>
-      </w:r>
-      <w:r>
-        <w:rPr>
-          <w:rFonts w:ascii="Times New Roman" w:hAnsi="Times New Roman"/>
-          <w:color w:val="000000"/>
-        </w:rPr>
-        <w:t>main.cpp")</w:t>
+        <w:t xml:space="preserve"> "main.cpp")</w:t>
       </w:r>
     </w:p>
     <w:p>
@@ -3030,14 +2979,7 @@
           <w:rFonts w:ascii="Times New Roman" w:hAnsi="Times New Roman"/>
           <w:color w:val="000000"/>
         </w:rPr>
-        <w:t>o update</w:t>
-      </w:r>
-      <w:r>
-        <w:rPr>
-          <w:rFonts w:ascii="Times New Roman" w:hAnsi="Times New Roman"/>
-          <w:color w:val="000000"/>
-        </w:rPr>
-        <w:t xml:space="preserve"> main.cpp</w:t>
+        <w:t>o update main.cpp</w:t>
       </w:r>
     </w:p>
     <w:p>
@@ -3311,14 +3253,7 @@
           <w:rFonts w:ascii="Times New Roman" w:hAnsi="Times New Roman"/>
           <w:color w:val="000000"/>
         </w:rPr>
-        <w:t>o create local module (plugin) you need entry and</w:t>
-      </w:r>
-      <w:r>
-        <w:rPr>
-          <w:rFonts w:ascii="Times New Roman" w:hAnsi="Times New Roman"/>
-          <w:color w:val="000000"/>
-        </w:rPr>
-        <w:t xml:space="preserve"> exit points, no main function</w:t>
+        <w:t>o create local module (plugin) you need entry and exit points, no main function</w:t>
       </w:r>
     </w:p>
     <w:p>
@@ -3556,15 +3491,7 @@
           <w:b/>
           <w:color w:val="000000"/>
         </w:rPr>
-        <w:t xml:space="preserve">C++ </w:t>
-      </w:r>
-      <w:r>
-        <w:rPr>
-          <w:rFonts w:ascii="Times New Roman" w:hAnsi="Times New Roman"/>
-          <w:b/>
-          <w:color w:val="000000"/>
-        </w:rPr>
-        <w:t>library API:</w:t>
+        <w:t>C++ library API:</w:t>
       </w:r>
     </w:p>
     <w:p>
@@ -4067,14 +3994,7 @@
           <w:rFonts w:ascii="Times New Roman" w:hAnsi="Times New Roman"/>
           <w:color w:val="000000"/>
         </w:rPr>
-        <w:t>Not all con</w:t>
-      </w:r>
-      <w:r>
-        <w:rPr>
-          <w:rFonts w:ascii="Times New Roman" w:hAnsi="Times New Roman"/>
-          <w:color w:val="000000"/>
-        </w:rPr>
-        <w:t xml:space="preserve">vectors from </w:t>
+        <w:t xml:space="preserve">Not all convectors from </w:t>
       </w:r>
       <w:proofErr w:type="spellStart"/>
       <w:r>
@@ -4197,14 +4117,7 @@
           <w:rFonts w:ascii="Times New Roman" w:hAnsi="Times New Roman"/>
           <w:color w:val="000000"/>
         </w:rPr>
-        <w:t xml:space="preserve"> - fast </w:t>
-      </w:r>
-      <w:r>
-        <w:rPr>
-          <w:rFonts w:ascii="Times New Roman" w:hAnsi="Times New Roman"/>
-          <w:color w:val="000000"/>
-        </w:rPr>
-        <w:t xml:space="preserve">read/write access to some atomic variables of </w:t>
+        <w:t xml:space="preserve"> - fast read/write access to some atomic variables of </w:t>
       </w:r>
       <w:proofErr w:type="spellStart"/>
       <w:r>
@@ -4270,21 +4183,7 @@
           <w:rFonts w:ascii="Times New Roman" w:hAnsi="Times New Roman"/>
           <w:color w:val="000000"/>
         </w:rPr>
-        <w:t xml:space="preserve"> - optimized mathematic toolbox for robotics, give access to main types and tools of </w:t>
-      </w:r>
-      <w:r>
-        <w:rPr>
-          <w:rFonts w:ascii="Times New Roman" w:hAnsi="Times New Roman"/>
-          <w:color w:val="000000"/>
-        </w:rPr>
-        <w:t>kinematics and dynamics, all the arguments and return values are given in SI units: meters, rad</w:t>
-      </w:r>
-      <w:r>
-        <w:rPr>
-          <w:rFonts w:ascii="Times New Roman" w:hAnsi="Times New Roman"/>
-          <w:color w:val="000000"/>
-        </w:rPr>
-        <w:t>ians</w:t>
+        <w:t xml:space="preserve"> - optimized mathematic toolbox for robotics, give access to main types and tools of kinematics and dynamics, all the arguments and return values are given in SI units: meters, radians</w:t>
       </w:r>
       <w:proofErr w:type="gramStart"/>
       <w:r>
@@ -4533,14 +4432,7 @@
           <w:rFonts w:ascii="Times New Roman" w:hAnsi="Times New Roman"/>
           <w:color w:val="000000"/>
         </w:rPr>
-        <w:t xml:space="preserve"> on the host c</w:t>
-      </w:r>
-      <w:r>
-        <w:rPr>
-          <w:rFonts w:ascii="Times New Roman" w:hAnsi="Times New Roman"/>
-          <w:color w:val="000000"/>
-        </w:rPr>
-        <w:t>omputer)</w:t>
+        <w:t xml:space="preserve"> on the host computer)</w:t>
       </w:r>
     </w:p>
     <w:p>
@@ -4926,14 +4818,7 @@
           <w:rFonts w:ascii="Times New Roman" w:hAnsi="Times New Roman"/>
           <w:color w:val="000000"/>
         </w:rPr>
-        <w:t xml:space="preserve">o </w:t>
-      </w:r>
-      <w:r>
-        <w:rPr>
-          <w:rFonts w:ascii="Times New Roman" w:hAnsi="Times New Roman"/>
-          <w:color w:val="000000"/>
-        </w:rPr>
-        <w:t>pause</w:t>
+        <w:t>o pause</w:t>
       </w:r>
     </w:p>
     <w:p>
@@ -5409,14 +5294,7 @@
           <w:rFonts w:ascii="Times New Roman" w:hAnsi="Times New Roman"/>
           <w:color w:val="000000"/>
         </w:rPr>
-        <w:t xml:space="preserve"> - </w:t>
-      </w:r>
-      <w:r>
-        <w:rPr>
-          <w:rFonts w:ascii="Times New Roman" w:hAnsi="Times New Roman"/>
-          <w:color w:val="000000"/>
-        </w:rPr>
-        <w:t>start</w:t>
+        <w:t xml:space="preserve"> - start</w:t>
       </w:r>
       <w:r>
         <w:rPr>
@@ -5477,14 +5355,7 @@
           <w:rFonts w:ascii="Times New Roman" w:hAnsi="Times New Roman"/>
           <w:color w:val="000000"/>
         </w:rPr>
-        <w:t xml:space="preserve"> - get and insert data for every other modu</w:t>
-      </w:r>
-      <w:r>
-        <w:rPr>
-          <w:rFonts w:ascii="Times New Roman" w:hAnsi="Times New Roman"/>
-          <w:color w:val="000000"/>
-        </w:rPr>
-        <w:t>le to use</w:t>
+        <w:t xml:space="preserve"> - get and insert data for every other module to use</w:t>
       </w:r>
     </w:p>
     <w:p>
@@ -5673,14 +5544,7 @@
           <w:rFonts w:ascii="Times New Roman" w:hAnsi="Times New Roman"/>
           <w:color w:val="000000"/>
         </w:rPr>
-        <w:t xml:space="preserve"> -</w:t>
-      </w:r>
-      <w:r>
-        <w:rPr>
-          <w:rFonts w:ascii="Times New Roman" w:hAnsi="Times New Roman"/>
-          <w:color w:val="000000"/>
-        </w:rPr>
-        <w:t xml:space="preserve"> logs information on the robot from a remote machine</w:t>
+        <w:t xml:space="preserve"> - logs information on the robot from a remote machine</w:t>
       </w:r>
     </w:p>
     <w:p>
@@ -5800,14 +5664,7 @@
           <w:rFonts w:ascii="Times New Roman" w:hAnsi="Times New Roman"/>
           <w:color w:val="000000"/>
         </w:rPr>
-        <w:t xml:space="preserve">Robot effector in the </w:t>
-      </w:r>
-      <w:r>
-        <w:rPr>
-          <w:rFonts w:ascii="Times New Roman" w:hAnsi="Times New Roman"/>
-          <w:color w:val="000000"/>
-        </w:rPr>
-        <w:t xml:space="preserve">Cartesian space (whole body constraints </w:t>
+        <w:t xml:space="preserve">Robot effector in the Cartesian space (whole body constraints </w:t>
       </w:r>
       <w:proofErr w:type="spellStart"/>
       <w:r>
@@ -5980,14 +5837,7 @@
           <w:rFonts w:ascii="Times New Roman" w:hAnsi="Times New Roman"/>
           <w:color w:val="000000"/>
         </w:rPr>
-        <w:t xml:space="preserve">Sound detection and </w:t>
-      </w:r>
-      <w:r>
-        <w:rPr>
-          <w:rFonts w:ascii="Times New Roman" w:hAnsi="Times New Roman"/>
-          <w:color w:val="000000"/>
-        </w:rPr>
-        <w:t>localization</w:t>
+        <w:t>Sound detection and localization</w:t>
       </w:r>
     </w:p>
     <w:p>
@@ -6708,14 +6558,7 @@
           <w:rFonts w:ascii="Times New Roman" w:hAnsi="Times New Roman"/>
           <w:color w:val="000000"/>
         </w:rPr>
-        <w:t xml:space="preserve"> system, that is in charge of t</w:t>
-      </w:r>
-      <w:r>
-        <w:rPr>
-          <w:rFonts w:ascii="Times New Roman" w:hAnsi="Times New Roman"/>
-          <w:color w:val="000000"/>
-        </w:rPr>
-        <w:t xml:space="preserve">he communication with all electronic devices in the robot (boards, sensors, </w:t>
+        <w:t xml:space="preserve"> system, that is in charge of the communication with all electronic devices in the robot (boards, sensors, </w:t>
       </w:r>
       <w:proofErr w:type="spellStart"/>
       <w:r>
@@ -6768,8 +6611,6 @@
           <w:lang w:val="en-GB"/>
         </w:rPr>
       </w:pPr>
-      <w:bookmarkStart w:id="0" w:name="_GoBack"/>
-      <w:bookmarkEnd w:id="0"/>
     </w:p>
     <w:p>
       <w:pPr>
@@ -6990,14 +6831,7 @@
           <w:rFonts w:ascii="Times New Roman" w:hAnsi="Times New Roman"/>
           <w:color w:val="000000"/>
         </w:rPr>
-        <w:t>s</w:t>
-      </w:r>
-      <w:r>
-        <w:rPr>
-          <w:rFonts w:ascii="Times New Roman" w:hAnsi="Times New Roman"/>
-          <w:color w:val="000000"/>
-        </w:rPr>
-        <w:t xml:space="preserve">pecific </w:t>
+        <w:t xml:space="preserve">specific </w:t>
       </w:r>
     </w:p>
     <w:p>
@@ -7179,7 +7013,1622 @@
       <w:pPr>
         <w:ind w:left="2880" w:hanging="2880"/>
         <w:rPr>
-          <w:lang w:val="en-GB"/>
+          <w:rFonts w:ascii="Times New Roman" w:hAnsi="Times New Roman"/>
+          <w:b/>
+          <w:color w:val="000000"/>
+        </w:rPr>
+      </w:pPr>
+      <w:proofErr w:type="spellStart"/>
+      <w:r>
+        <w:rPr>
+          <w:rFonts w:ascii="Times New Roman" w:hAnsi="Times New Roman"/>
+          <w:b/>
+          <w:color w:val="000000"/>
+        </w:rPr>
+        <w:t>NAOFlasher</w:t>
+      </w:r>
+      <w:proofErr w:type="spellEnd"/>
+      <w:r>
+        <w:rPr>
+          <w:rFonts w:ascii="Times New Roman" w:hAnsi="Times New Roman"/>
+          <w:b/>
+          <w:color w:val="000000"/>
+        </w:rPr>
+        <w:t>:</w:t>
+      </w:r>
+    </w:p>
+    <w:p>
+      <w:pPr>
+        <w:ind w:left="2880" w:hanging="2880"/>
+        <w:rPr>
+          <w:rFonts w:ascii="Times New Roman" w:hAnsi="Times New Roman"/>
+          <w:b/>
+          <w:color w:val="000000"/>
+        </w:rPr>
+      </w:pPr>
+    </w:p>
+    <w:p>
+      <w:pPr>
+        <w:numPr>
+          <w:ilvl w:val="0"/>
+          <w:numId w:val="5"/>
+        </w:numPr>
+        <w:tabs>
+          <w:tab w:val="clear" w:pos="720"/>
+          <w:tab w:val="num" w:pos="1134"/>
+        </w:tabs>
+        <w:ind w:hanging="294"/>
+        <w:rPr>
+          <w:rFonts w:ascii="Times New Roman" w:hAnsi="Times New Roman"/>
+          <w:color w:val="000000"/>
+        </w:rPr>
+      </w:pPr>
+      <w:r>
+        <w:rPr>
+          <w:rFonts w:ascii="Times New Roman" w:hAnsi="Times New Roman"/>
+          <w:color w:val="000000"/>
+        </w:rPr>
+        <w:t>is a tool allowing you to update your NAO Operating system (</w:t>
+      </w:r>
+      <w:proofErr w:type="spellStart"/>
+      <w:r>
+        <w:rPr>
+          <w:rFonts w:ascii="Times New Roman" w:hAnsi="Times New Roman"/>
+          <w:color w:val="000000"/>
+        </w:rPr>
+        <w:t>OpenNAO</w:t>
+      </w:r>
+      <w:proofErr w:type="spellEnd"/>
+      <w:r>
+        <w:rPr>
+          <w:rFonts w:ascii="Times New Roman" w:hAnsi="Times New Roman"/>
+          <w:color w:val="000000"/>
+        </w:rPr>
+        <w:t>)</w:t>
+      </w:r>
+    </w:p>
+    <w:p>
+      <w:pPr>
+        <w:ind w:left="720"/>
+        <w:rPr>
+          <w:rFonts w:ascii="Times New Roman" w:hAnsi="Times New Roman"/>
+          <w:color w:val="000000"/>
+        </w:rPr>
+      </w:pPr>
+    </w:p>
+    <w:p>
+      <w:pPr>
+        <w:ind w:left="720"/>
+        <w:rPr>
+          <w:rFonts w:ascii="Times New Roman" w:hAnsi="Times New Roman"/>
+          <w:color w:val="000000"/>
+        </w:rPr>
+      </w:pPr>
+    </w:p>
+    <w:p>
+      <w:pPr>
+        <w:ind w:left="720"/>
+        <w:rPr>
+          <w:rFonts w:ascii="Times New Roman" w:hAnsi="Times New Roman"/>
+          <w:color w:val="000000"/>
+        </w:rPr>
+      </w:pPr>
+    </w:p>
+    <w:p>
+      <w:pPr>
+        <w:ind w:left="2880" w:hanging="2880"/>
+        <w:rPr>
+          <w:rFonts w:ascii="Times New Roman" w:hAnsi="Times New Roman"/>
+          <w:b/>
+          <w:color w:val="000000"/>
+        </w:rPr>
+      </w:pPr>
+      <w:r>
+        <w:rPr>
+          <w:rFonts w:ascii="Times New Roman" w:hAnsi="Times New Roman"/>
+          <w:b/>
+          <w:color w:val="000000"/>
+        </w:rPr>
+        <w:t xml:space="preserve">The </w:t>
+      </w:r>
+      <w:proofErr w:type="spellStart"/>
+      <w:r>
+        <w:rPr>
+          <w:rFonts w:ascii="Times New Roman" w:hAnsi="Times New Roman"/>
+          <w:b/>
+          <w:color w:val="000000"/>
+        </w:rPr>
+        <w:t>NAOqi</w:t>
+      </w:r>
+      <w:proofErr w:type="spellEnd"/>
+      <w:r>
+        <w:rPr>
+          <w:rFonts w:ascii="Times New Roman" w:hAnsi="Times New Roman"/>
+          <w:b/>
+          <w:color w:val="000000"/>
+        </w:rPr>
+        <w:t xml:space="preserve"> process</w:t>
+      </w:r>
+      <w:r>
+        <w:rPr>
+          <w:rFonts w:ascii="Times New Roman" w:hAnsi="Times New Roman"/>
+          <w:b/>
+          <w:color w:val="000000"/>
+        </w:rPr>
+        <w:t>:</w:t>
+      </w:r>
+    </w:p>
+    <w:p>
+      <w:pPr>
+        <w:ind w:left="2880" w:hanging="2880"/>
+        <w:rPr>
+          <w:rFonts w:ascii="Times New Roman" w:hAnsi="Times New Roman"/>
+          <w:b/>
+          <w:color w:val="000000"/>
+        </w:rPr>
+      </w:pPr>
+    </w:p>
+    <w:p>
+      <w:pPr>
+        <w:numPr>
+          <w:ilvl w:val="0"/>
+          <w:numId w:val="5"/>
+        </w:numPr>
+        <w:tabs>
+          <w:tab w:val="clear" w:pos="720"/>
+          <w:tab w:val="num" w:pos="1134"/>
+        </w:tabs>
+        <w:ind w:hanging="294"/>
+        <w:rPr>
+          <w:rFonts w:ascii="Times New Roman" w:hAnsi="Times New Roman"/>
+          <w:color w:val="000000"/>
+        </w:rPr>
+      </w:pPr>
+      <w:r>
+        <w:rPr>
+          <w:rFonts w:ascii="Times New Roman" w:hAnsi="Times New Roman"/>
+          <w:color w:val="000000"/>
+        </w:rPr>
+        <w:t>The </w:t>
+      </w:r>
+      <w:proofErr w:type="spellStart"/>
+      <w:r>
+        <w:rPr>
+          <w:rFonts w:ascii="Times New Roman" w:hAnsi="Times New Roman"/>
+          <w:color w:val="000000"/>
+        </w:rPr>
+        <w:t>NAOqi</w:t>
+      </w:r>
+      <w:proofErr w:type="spellEnd"/>
+      <w:r>
+        <w:rPr>
+          <w:rFonts w:ascii="Times New Roman" w:hAnsi="Times New Roman"/>
+          <w:color w:val="000000"/>
+        </w:rPr>
+        <w:t> executable which runs on the robot is a broker. When it starts, it loads a preferences file called </w:t>
+      </w:r>
+      <w:r>
+        <w:rPr>
+          <w:rFonts w:ascii="Times New Roman" w:hAnsi="Times New Roman"/>
+          <w:i/>
+          <w:color w:val="000000"/>
+        </w:rPr>
+        <w:t>autoload.ini</w:t>
+      </w:r>
+      <w:r>
+        <w:rPr>
+          <w:rFonts w:ascii="Times New Roman" w:hAnsi="Times New Roman"/>
+          <w:color w:val="000000"/>
+        </w:rPr>
+        <w:t xml:space="preserve"> that defines which libraries it </w:t>
+      </w:r>
+      <w:r>
+        <w:rPr>
+          <w:rFonts w:ascii="Times New Roman" w:hAnsi="Times New Roman"/>
+          <w:color w:val="000000"/>
+        </w:rPr>
+        <w:lastRenderedPageBreak/>
+        <w:t>should load. Each library contains one or more modules that use the broker to advertise their methods.</w:t>
+      </w:r>
+    </w:p>
+    <w:p>
+      <w:pPr>
+        <w:rPr>
+          <w:rFonts w:ascii="Times New Roman" w:hAnsi="Times New Roman"/>
+          <w:color w:val="000000"/>
+        </w:rPr>
+      </w:pPr>
+    </w:p>
+    <w:p>
+      <w:pPr>
+        <w:ind w:left="2880" w:hanging="2880"/>
+        <w:rPr>
+          <w:rFonts w:ascii="Times New Roman" w:hAnsi="Times New Roman"/>
+          <w:b/>
+          <w:color w:val="000000"/>
+        </w:rPr>
+      </w:pPr>
+      <w:r>
+        <w:rPr>
+          <w:rFonts w:ascii="Times New Roman" w:hAnsi="Times New Roman"/>
+          <w:b/>
+          <w:color w:val="000000"/>
+        </w:rPr>
+        <w:t>Broker</w:t>
+      </w:r>
+      <w:r>
+        <w:rPr>
+          <w:rFonts w:ascii="Times New Roman" w:hAnsi="Times New Roman"/>
+          <w:b/>
+          <w:color w:val="000000"/>
+        </w:rPr>
+        <w:t>:</w:t>
+      </w:r>
+    </w:p>
+    <w:p>
+      <w:pPr>
+        <w:ind w:left="2880" w:hanging="2880"/>
+        <w:rPr>
+          <w:rFonts w:ascii="Times New Roman" w:hAnsi="Times New Roman"/>
+          <w:b/>
+          <w:color w:val="000000"/>
+        </w:rPr>
+      </w:pPr>
+    </w:p>
+    <w:p>
+      <w:pPr>
+        <w:numPr>
+          <w:ilvl w:val="0"/>
+          <w:numId w:val="5"/>
+        </w:numPr>
+        <w:tabs>
+          <w:tab w:val="clear" w:pos="720"/>
+          <w:tab w:val="num" w:pos="1134"/>
+        </w:tabs>
+        <w:ind w:hanging="294"/>
+        <w:rPr>
+          <w:rFonts w:ascii="Times New Roman" w:hAnsi="Times New Roman"/>
+          <w:color w:val="000000"/>
+        </w:rPr>
+      </w:pPr>
+      <w:r>
+        <w:rPr>
+          <w:rFonts w:ascii="Times New Roman" w:hAnsi="Times New Roman"/>
+          <w:color w:val="000000"/>
+        </w:rPr>
+        <w:t>a</w:t>
+      </w:r>
+      <w:r>
+        <w:rPr>
+          <w:rFonts w:ascii="Times New Roman" w:hAnsi="Times New Roman"/>
+          <w:color w:val="000000"/>
+        </w:rPr>
+        <w:t xml:space="preserve"> broker is an object that provides two main roles:</w:t>
+      </w:r>
+    </w:p>
+    <w:p>
+      <w:pPr>
+        <w:numPr>
+          <w:ilvl w:val="1"/>
+          <w:numId w:val="5"/>
+        </w:numPr>
+        <w:rPr>
+          <w:rFonts w:ascii="Times New Roman" w:hAnsi="Times New Roman"/>
+          <w:color w:val="000000"/>
+        </w:rPr>
+      </w:pPr>
+      <w:proofErr w:type="gramStart"/>
+      <w:r>
+        <w:rPr>
+          <w:rFonts w:ascii="Times New Roman" w:hAnsi="Times New Roman"/>
+          <w:color w:val="000000"/>
+        </w:rPr>
+        <w:t>i</w:t>
+      </w:r>
+      <w:r>
+        <w:rPr>
+          <w:rFonts w:ascii="Times New Roman" w:hAnsi="Times New Roman"/>
+          <w:color w:val="000000"/>
+        </w:rPr>
+        <w:t>t</w:t>
+      </w:r>
+      <w:proofErr w:type="gramEnd"/>
+      <w:r>
+        <w:rPr>
+          <w:rFonts w:ascii="Times New Roman" w:hAnsi="Times New Roman"/>
+          <w:color w:val="000000"/>
+        </w:rPr>
+        <w:t xml:space="preserve"> provides directory services: Allowing you to find modules and methods.</w:t>
+      </w:r>
+    </w:p>
+    <w:p>
+      <w:pPr>
+        <w:numPr>
+          <w:ilvl w:val="1"/>
+          <w:numId w:val="5"/>
+        </w:numPr>
+        <w:rPr>
+          <w:rFonts w:ascii="Times New Roman" w:hAnsi="Times New Roman"/>
+          <w:color w:val="000000"/>
+        </w:rPr>
+      </w:pPr>
+      <w:proofErr w:type="gramStart"/>
+      <w:r>
+        <w:rPr>
+          <w:rFonts w:ascii="Times New Roman" w:hAnsi="Times New Roman"/>
+          <w:color w:val="000000"/>
+        </w:rPr>
+        <w:t>i</w:t>
+      </w:r>
+      <w:r>
+        <w:rPr>
+          <w:rFonts w:ascii="Times New Roman" w:hAnsi="Times New Roman"/>
+          <w:color w:val="000000"/>
+        </w:rPr>
+        <w:t>t</w:t>
+      </w:r>
+      <w:proofErr w:type="gramEnd"/>
+      <w:r>
+        <w:rPr>
+          <w:rFonts w:ascii="Times New Roman" w:hAnsi="Times New Roman"/>
+          <w:color w:val="000000"/>
+        </w:rPr>
+        <w:t xml:space="preserve"> provides network access: Allowing the methods of attached modules to be called from outside the process.</w:t>
+      </w:r>
+    </w:p>
+    <w:p>
+      <w:pPr>
+        <w:rPr>
+          <w:rFonts w:ascii="Times New Roman" w:hAnsi="Times New Roman"/>
+          <w:color w:val="000000"/>
+        </w:rPr>
+      </w:pPr>
+    </w:p>
+    <w:p>
+      <w:pPr>
+        <w:ind w:left="2880" w:hanging="2880"/>
+        <w:rPr>
+          <w:rFonts w:ascii="Times New Roman" w:hAnsi="Times New Roman"/>
+          <w:b/>
+          <w:color w:val="000000"/>
+        </w:rPr>
+      </w:pPr>
+      <w:r>
+        <w:rPr>
+          <w:rFonts w:ascii="Times New Roman" w:hAnsi="Times New Roman"/>
+          <w:b/>
+          <w:color w:val="000000"/>
+        </w:rPr>
+        <w:t>Proxy</w:t>
+      </w:r>
+      <w:r>
+        <w:rPr>
+          <w:rFonts w:ascii="Times New Roman" w:hAnsi="Times New Roman"/>
+          <w:b/>
+          <w:color w:val="000000"/>
+        </w:rPr>
+        <w:t>:</w:t>
+      </w:r>
+    </w:p>
+    <w:p>
+      <w:pPr>
+        <w:ind w:left="2880" w:hanging="2880"/>
+        <w:rPr>
+          <w:rFonts w:ascii="Times New Roman" w:hAnsi="Times New Roman"/>
+          <w:b/>
+          <w:color w:val="000000"/>
+        </w:rPr>
+      </w:pPr>
+    </w:p>
+    <w:p>
+      <w:pPr>
+        <w:numPr>
+          <w:ilvl w:val="1"/>
+          <w:numId w:val="5"/>
+        </w:numPr>
+        <w:rPr>
+          <w:rFonts w:ascii="Times New Roman" w:hAnsi="Times New Roman"/>
+          <w:color w:val="000000"/>
+        </w:rPr>
+      </w:pPr>
+      <w:proofErr w:type="gramStart"/>
+      <w:r>
+        <w:rPr>
+          <w:rFonts w:ascii="Times New Roman" w:hAnsi="Times New Roman"/>
+          <w:color w:val="000000"/>
+        </w:rPr>
+        <w:t>a</w:t>
+      </w:r>
+      <w:proofErr w:type="gramEnd"/>
+      <w:r>
+        <w:rPr>
+          <w:rFonts w:ascii="Times New Roman" w:hAnsi="Times New Roman"/>
+          <w:color w:val="000000"/>
+        </w:rPr>
+        <w:t xml:space="preserve"> proxy is an object that will behave as the module it represents.</w:t>
+      </w:r>
+      <w:r>
+        <w:rPr>
+          <w:rFonts w:ascii="Times New Roman" w:hAnsi="Times New Roman"/>
+          <w:color w:val="000000"/>
+        </w:rPr>
+        <w:t xml:space="preserve"> </w:t>
+      </w:r>
+      <w:r>
+        <w:rPr>
+          <w:rFonts w:ascii="Times New Roman" w:hAnsi="Times New Roman"/>
+          <w:color w:val="000000"/>
+        </w:rPr>
+        <w:t xml:space="preserve">For instance, if you create a proxy to the </w:t>
+      </w:r>
+      <w:proofErr w:type="spellStart"/>
+      <w:r>
+        <w:rPr>
+          <w:rFonts w:ascii="Times New Roman" w:hAnsi="Times New Roman"/>
+          <w:color w:val="000000"/>
+        </w:rPr>
+        <w:t>ALMotion</w:t>
+      </w:r>
+      <w:proofErr w:type="spellEnd"/>
+      <w:r>
+        <w:rPr>
+          <w:rFonts w:ascii="Times New Roman" w:hAnsi="Times New Roman"/>
+          <w:color w:val="000000"/>
+        </w:rPr>
+        <w:t xml:space="preserve"> module, you will get an object containing all the </w:t>
+      </w:r>
+      <w:proofErr w:type="spellStart"/>
+      <w:r>
+        <w:rPr>
+          <w:rFonts w:ascii="Times New Roman" w:hAnsi="Times New Roman"/>
+          <w:color w:val="000000"/>
+        </w:rPr>
+        <w:t>ALMotion</w:t>
+      </w:r>
+      <w:proofErr w:type="spellEnd"/>
+      <w:r>
+        <w:rPr>
+          <w:rFonts w:ascii="Times New Roman" w:hAnsi="Times New Roman"/>
+          <w:color w:val="000000"/>
+        </w:rPr>
+        <w:t xml:space="preserve"> methods.</w:t>
+      </w:r>
+    </w:p>
+    <w:p>
+      <w:pPr>
+        <w:numPr>
+          <w:ilvl w:val="1"/>
+          <w:numId w:val="5"/>
+        </w:numPr>
+        <w:rPr>
+          <w:rFonts w:ascii="Times New Roman" w:hAnsi="Times New Roman"/>
+          <w:color w:val="000000"/>
+        </w:rPr>
+      </w:pPr>
+      <w:r>
+        <w:rPr>
+          <w:rFonts w:ascii="Times New Roman" w:hAnsi="Times New Roman"/>
+          <w:color w:val="000000"/>
+        </w:rPr>
+        <w:t>t</w:t>
+      </w:r>
+      <w:r>
+        <w:rPr>
+          <w:rFonts w:ascii="Times New Roman" w:hAnsi="Times New Roman"/>
+          <w:color w:val="000000"/>
+        </w:rPr>
+        <w:t>o create a proxy to a module, (and thus calling the methods of a module) you have two choices:</w:t>
+      </w:r>
+    </w:p>
+    <w:p>
+      <w:pPr>
+        <w:numPr>
+          <w:ilvl w:val="2"/>
+          <w:numId w:val="5"/>
+        </w:numPr>
+        <w:rPr>
+          <w:rFonts w:ascii="Times New Roman" w:hAnsi="Times New Roman"/>
+          <w:color w:val="000000"/>
+        </w:rPr>
+      </w:pPr>
+      <w:proofErr w:type="gramStart"/>
+      <w:r>
+        <w:rPr>
+          <w:rFonts w:ascii="Times New Roman" w:hAnsi="Times New Roman"/>
+          <w:color w:val="000000"/>
+        </w:rPr>
+        <w:t>s</w:t>
+      </w:r>
+      <w:r>
+        <w:rPr>
+          <w:rFonts w:ascii="Times New Roman" w:hAnsi="Times New Roman"/>
+          <w:color w:val="000000"/>
+        </w:rPr>
+        <w:t>imply</w:t>
+      </w:r>
+      <w:proofErr w:type="gramEnd"/>
+      <w:r>
+        <w:rPr>
+          <w:rFonts w:ascii="Times New Roman" w:hAnsi="Times New Roman"/>
+          <w:color w:val="000000"/>
+        </w:rPr>
+        <w:t xml:space="preserve"> use the name of the module. In this case, the code you are running and the module to which you want to connect to must be in </w:t>
+      </w:r>
+      <w:proofErr w:type="spellStart"/>
+      <w:r>
+        <w:rPr>
+          <w:rFonts w:ascii="Times New Roman" w:hAnsi="Times New Roman"/>
+          <w:color w:val="000000"/>
+        </w:rPr>
+        <w:t>the</w:t>
+      </w:r>
+      <w:r>
+        <w:rPr>
+          <w:rFonts w:ascii="Times New Roman" w:hAnsi="Times New Roman"/>
+          <w:i/>
+          <w:iCs/>
+        </w:rPr>
+        <w:t>same</w:t>
+      </w:r>
+      <w:proofErr w:type="spellEnd"/>
+      <w:r>
+        <w:rPr>
+          <w:rFonts w:ascii="Times New Roman" w:hAnsi="Times New Roman"/>
+        </w:rPr>
+        <w:t> </w:t>
+      </w:r>
+      <w:r>
+        <w:rPr>
+          <w:rFonts w:ascii="Times New Roman" w:hAnsi="Times New Roman"/>
+          <w:color w:val="000000"/>
+        </w:rPr>
+        <w:t>broker. This is called a</w:t>
+      </w:r>
+      <w:r>
+        <w:rPr>
+          <w:rFonts w:ascii="Times New Roman" w:hAnsi="Times New Roman"/>
+        </w:rPr>
+        <w:t> </w:t>
+      </w:r>
+      <w:r>
+        <w:rPr>
+          <w:rFonts w:ascii="Times New Roman" w:hAnsi="Times New Roman"/>
+          <w:i/>
+          <w:iCs/>
+        </w:rPr>
+        <w:t>local</w:t>
+      </w:r>
+      <w:r>
+        <w:rPr>
+          <w:rFonts w:ascii="Times New Roman" w:hAnsi="Times New Roman"/>
+        </w:rPr>
+        <w:t> </w:t>
+      </w:r>
+      <w:r>
+        <w:rPr>
+          <w:rFonts w:ascii="Times New Roman" w:hAnsi="Times New Roman"/>
+          <w:color w:val="000000"/>
+        </w:rPr>
+        <w:t>call.</w:t>
+      </w:r>
+    </w:p>
+    <w:p>
+      <w:pPr>
+        <w:numPr>
+          <w:ilvl w:val="2"/>
+          <w:numId w:val="5"/>
+        </w:numPr>
+        <w:rPr>
+          <w:rFonts w:ascii="Times New Roman" w:hAnsi="Times New Roman"/>
+          <w:color w:val="000000"/>
+        </w:rPr>
+      </w:pPr>
+      <w:proofErr w:type="gramStart"/>
+      <w:r>
+        <w:rPr>
+          <w:rFonts w:ascii="Times New Roman" w:hAnsi="Times New Roman"/>
+          <w:color w:val="000000"/>
+        </w:rPr>
+        <w:t>u</w:t>
+      </w:r>
+      <w:r>
+        <w:rPr>
+          <w:rFonts w:ascii="Times New Roman" w:hAnsi="Times New Roman"/>
+          <w:color w:val="000000"/>
+        </w:rPr>
+        <w:t>se</w:t>
+      </w:r>
+      <w:proofErr w:type="gramEnd"/>
+      <w:r>
+        <w:rPr>
+          <w:rFonts w:ascii="Times New Roman" w:hAnsi="Times New Roman"/>
+          <w:color w:val="000000"/>
+        </w:rPr>
+        <w:t xml:space="preserve"> the name of the module, and the IP and port of a broker. In this case, the module must be in the corresponding broker</w:t>
+      </w:r>
+    </w:p>
+    <w:p>
+      <w:pPr>
+        <w:ind w:left="426"/>
+        <w:rPr>
+          <w:rFonts w:ascii="Times New Roman" w:hAnsi="Times New Roman"/>
+          <w:color w:val="000000"/>
+        </w:rPr>
+      </w:pPr>
+    </w:p>
+    <w:p>
+      <w:pPr>
+        <w:ind w:left="2880" w:hanging="2880"/>
+        <w:rPr>
+          <w:rFonts w:ascii="Times New Roman" w:hAnsi="Times New Roman"/>
+          <w:b/>
+          <w:color w:val="000000"/>
+        </w:rPr>
+      </w:pPr>
+      <w:r>
+        <w:rPr>
+          <w:rFonts w:ascii="Times New Roman" w:hAnsi="Times New Roman"/>
+          <w:b/>
+          <w:color w:val="000000"/>
+        </w:rPr>
+        <w:t>Modules</w:t>
+      </w:r>
+      <w:r>
+        <w:rPr>
+          <w:rFonts w:ascii="Times New Roman" w:hAnsi="Times New Roman"/>
+          <w:b/>
+          <w:color w:val="000000"/>
+        </w:rPr>
+        <w:t>:</w:t>
+      </w:r>
+    </w:p>
+    <w:p>
+      <w:pPr>
+        <w:ind w:left="2880" w:hanging="2880"/>
+        <w:rPr>
+          <w:rFonts w:ascii="Times New Roman" w:hAnsi="Times New Roman"/>
+          <w:b/>
+          <w:color w:val="000000"/>
+        </w:rPr>
+      </w:pPr>
+    </w:p>
+    <w:p>
+      <w:pPr>
+        <w:numPr>
+          <w:ilvl w:val="1"/>
+          <w:numId w:val="5"/>
+        </w:numPr>
+        <w:rPr>
+          <w:rFonts w:ascii="Times New Roman" w:hAnsi="Times New Roman"/>
+          <w:color w:val="000000"/>
+        </w:rPr>
+      </w:pPr>
+      <w:proofErr w:type="gramStart"/>
+      <w:r>
+        <w:rPr>
+          <w:rFonts w:ascii="Times New Roman" w:hAnsi="Times New Roman"/>
+          <w:color w:val="000000"/>
+        </w:rPr>
+        <w:t>can</w:t>
+      </w:r>
+      <w:proofErr w:type="gramEnd"/>
+      <w:r>
+        <w:rPr>
+          <w:rFonts w:ascii="Times New Roman" w:hAnsi="Times New Roman"/>
+          <w:color w:val="000000"/>
+        </w:rPr>
+        <w:t xml:space="preserve"> be either remote or local</w:t>
+      </w:r>
+      <w:r>
+        <w:rPr>
+          <w:rFonts w:ascii="Times New Roman" w:hAnsi="Times New Roman"/>
+          <w:color w:val="000000"/>
+        </w:rPr>
+        <w:t>.</w:t>
+      </w:r>
+    </w:p>
+    <w:p>
+      <w:pPr>
+        <w:numPr>
+          <w:ilvl w:val="2"/>
+          <w:numId w:val="5"/>
+        </w:numPr>
+        <w:rPr>
+          <w:rFonts w:ascii="Times New Roman" w:hAnsi="Times New Roman"/>
+          <w:color w:val="000000"/>
+        </w:rPr>
+      </w:pPr>
+      <w:r>
+        <w:rPr>
+          <w:rFonts w:ascii="Times New Roman" w:hAnsi="Times New Roman"/>
+          <w:color w:val="000000"/>
+        </w:rPr>
+        <w:t>If it is remote, it is compiled as an executable file, and can be run outside the robot. Remote modules are easier to use and can be debugged easily from the outside, but are less efficient in terms of speed and memory usage.</w:t>
+      </w:r>
+    </w:p>
+    <w:p>
+      <w:pPr>
+        <w:numPr>
+          <w:ilvl w:val="2"/>
+          <w:numId w:val="5"/>
+        </w:numPr>
+        <w:rPr>
+          <w:rFonts w:ascii="Times New Roman" w:hAnsi="Times New Roman"/>
+          <w:color w:val="000000"/>
+        </w:rPr>
+      </w:pPr>
+      <w:r>
+        <w:rPr>
+          <w:rFonts w:ascii="Times New Roman" w:hAnsi="Times New Roman"/>
+          <w:color w:val="000000"/>
+        </w:rPr>
+        <w:t xml:space="preserve">If it is local, it is compiled as a library, and can only be used on the robot. </w:t>
+      </w:r>
+      <w:proofErr w:type="spellStart"/>
+      <w:r>
+        <w:rPr>
+          <w:rFonts w:ascii="Times New Roman" w:hAnsi="Times New Roman"/>
+          <w:color w:val="000000"/>
+        </w:rPr>
+        <w:t>However</w:t>
+      </w:r>
+      <w:proofErr w:type="spellEnd"/>
+      <w:r>
+        <w:rPr>
+          <w:rFonts w:ascii="Times New Roman" w:hAnsi="Times New Roman"/>
+          <w:color w:val="000000"/>
+        </w:rPr>
+        <w:t xml:space="preserve">, </w:t>
+      </w:r>
+      <w:proofErr w:type="spellStart"/>
+      <w:r>
+        <w:rPr>
+          <w:rFonts w:ascii="Times New Roman" w:hAnsi="Times New Roman"/>
+          <w:color w:val="000000"/>
+        </w:rPr>
+        <w:t>they</w:t>
+      </w:r>
+      <w:proofErr w:type="spellEnd"/>
+      <w:r>
+        <w:rPr>
+          <w:rFonts w:ascii="Times New Roman" w:hAnsi="Times New Roman"/>
+          <w:color w:val="000000"/>
+        </w:rPr>
+        <w:t xml:space="preserve"> </w:t>
+      </w:r>
+      <w:proofErr w:type="spellStart"/>
+      <w:r>
+        <w:rPr>
+          <w:rFonts w:ascii="Times New Roman" w:hAnsi="Times New Roman"/>
+          <w:color w:val="000000"/>
+        </w:rPr>
+        <w:t>are</w:t>
+      </w:r>
+      <w:proofErr w:type="spellEnd"/>
+      <w:r>
+        <w:rPr>
+          <w:rFonts w:ascii="Times New Roman" w:hAnsi="Times New Roman"/>
+          <w:color w:val="000000"/>
+        </w:rPr>
+        <w:t xml:space="preserve"> </w:t>
+      </w:r>
+      <w:proofErr w:type="spellStart"/>
+      <w:r>
+        <w:rPr>
+          <w:rFonts w:ascii="Times New Roman" w:hAnsi="Times New Roman"/>
+          <w:color w:val="000000"/>
+        </w:rPr>
+        <w:t>more</w:t>
+      </w:r>
+      <w:proofErr w:type="spellEnd"/>
+      <w:r>
+        <w:rPr>
+          <w:rFonts w:ascii="Times New Roman" w:hAnsi="Times New Roman"/>
+          <w:color w:val="000000"/>
+        </w:rPr>
+        <w:t xml:space="preserve"> </w:t>
+      </w:r>
+      <w:proofErr w:type="spellStart"/>
+      <w:r>
+        <w:rPr>
+          <w:rFonts w:ascii="Times New Roman" w:hAnsi="Times New Roman"/>
+          <w:color w:val="000000"/>
+        </w:rPr>
+        <w:t>efficient</w:t>
+      </w:r>
+      <w:proofErr w:type="spellEnd"/>
+      <w:r>
+        <w:rPr>
+          <w:rFonts w:ascii="Times New Roman" w:hAnsi="Times New Roman"/>
+          <w:color w:val="000000"/>
+        </w:rPr>
+        <w:t xml:space="preserve"> </w:t>
+      </w:r>
+      <w:proofErr w:type="spellStart"/>
+      <w:r>
+        <w:rPr>
+          <w:rFonts w:ascii="Times New Roman" w:hAnsi="Times New Roman"/>
+          <w:color w:val="000000"/>
+        </w:rPr>
+        <w:t>than</w:t>
+      </w:r>
+      <w:proofErr w:type="spellEnd"/>
+      <w:r>
+        <w:rPr>
+          <w:rFonts w:ascii="Times New Roman" w:hAnsi="Times New Roman"/>
+          <w:color w:val="000000"/>
+        </w:rPr>
+        <w:t xml:space="preserve"> a </w:t>
+      </w:r>
+      <w:proofErr w:type="spellStart"/>
+      <w:r>
+        <w:rPr>
+          <w:rFonts w:ascii="Times New Roman" w:hAnsi="Times New Roman"/>
+          <w:color w:val="000000"/>
+        </w:rPr>
+        <w:t>remote</w:t>
+      </w:r>
+      <w:proofErr w:type="spellEnd"/>
+      <w:r>
+        <w:rPr>
+          <w:rFonts w:ascii="Times New Roman" w:hAnsi="Times New Roman"/>
+          <w:color w:val="000000"/>
+        </w:rPr>
+        <w:t xml:space="preserve"> </w:t>
+      </w:r>
+      <w:proofErr w:type="spellStart"/>
+      <w:r>
+        <w:rPr>
+          <w:rFonts w:ascii="Times New Roman" w:hAnsi="Times New Roman"/>
+          <w:color w:val="000000"/>
+        </w:rPr>
+        <w:t>module</w:t>
+      </w:r>
+      <w:proofErr w:type="spellEnd"/>
+      <w:r>
+        <w:rPr>
+          <w:rFonts w:ascii="Times New Roman" w:hAnsi="Times New Roman"/>
+          <w:color w:val="000000"/>
+        </w:rPr>
+        <w:t>.</w:t>
+      </w:r>
+    </w:p>
+    <w:p>
+      <w:pPr>
+        <w:numPr>
+          <w:ilvl w:val="1"/>
+          <w:numId w:val="5"/>
+        </w:numPr>
+        <w:rPr>
+          <w:rFonts w:ascii="Times New Roman" w:hAnsi="Times New Roman"/>
+          <w:color w:val="000000"/>
+        </w:rPr>
+      </w:pPr>
+      <w:r>
+        <w:rPr>
+          <w:rFonts w:ascii="Times New Roman" w:hAnsi="Times New Roman"/>
+          <w:color w:val="000000"/>
+        </w:rPr>
+        <w:t>Local modules are two (or more) modules launched in the same process. They speak to each other using only</w:t>
+      </w:r>
+      <w:r>
+        <w:rPr>
+          <w:rFonts w:ascii="Times New Roman" w:hAnsi="Times New Roman"/>
+        </w:rPr>
+        <w:t> </w:t>
+      </w:r>
+      <w:r>
+        <w:rPr>
+          <w:rFonts w:ascii="Times New Roman" w:hAnsi="Times New Roman"/>
+          <w:b/>
+          <w:bCs/>
+        </w:rPr>
+        <w:t>ONE</w:t>
+      </w:r>
+      <w:r>
+        <w:rPr>
+          <w:rFonts w:ascii="Times New Roman" w:hAnsi="Times New Roman"/>
+        </w:rPr>
+        <w:t> </w:t>
+      </w:r>
+      <w:r>
+        <w:rPr>
+          <w:rFonts w:ascii="Times New Roman" w:hAnsi="Times New Roman"/>
+          <w:color w:val="000000"/>
+        </w:rPr>
+        <w:t>broker</w:t>
+      </w:r>
+    </w:p>
+    <w:p>
+      <w:pPr>
+        <w:numPr>
+          <w:ilvl w:val="1"/>
+          <w:numId w:val="5"/>
+        </w:numPr>
+        <w:rPr>
+          <w:rFonts w:ascii="Times New Roman" w:hAnsi="Times New Roman"/>
+          <w:color w:val="000000"/>
+        </w:rPr>
+      </w:pPr>
+      <w:r>
+        <w:rPr>
+          <w:rFonts w:ascii="Times New Roman" w:hAnsi="Times New Roman"/>
+          <w:color w:val="000000"/>
+        </w:rPr>
+        <w:t>Remote modules are modules which communicate using the network. A remote module needs a broker to speak to other modules</w:t>
+      </w:r>
+    </w:p>
+    <w:p>
+      <w:pPr>
+        <w:numPr>
+          <w:ilvl w:val="2"/>
+          <w:numId w:val="5"/>
+        </w:numPr>
+        <w:rPr>
+          <w:rFonts w:ascii="Times New Roman" w:hAnsi="Times New Roman"/>
+          <w:color w:val="000000"/>
+        </w:rPr>
+      </w:pPr>
+      <w:r>
+        <w:rPr>
+          <w:rFonts w:ascii="Times New Roman" w:hAnsi="Times New Roman"/>
+          <w:color w:val="000000"/>
+        </w:rPr>
+        <w:t xml:space="preserve">A connection Broker to Broker opens a mutual communication. Modules from both brokers can talk to </w:t>
+      </w:r>
+      <w:proofErr w:type="spellStart"/>
+      <w:r>
+        <w:rPr>
+          <w:rFonts w:ascii="Times New Roman" w:hAnsi="Times New Roman"/>
+          <w:color w:val="000000"/>
+        </w:rPr>
+        <w:t>each others</w:t>
+      </w:r>
+      <w:proofErr w:type="spellEnd"/>
+      <w:r>
+        <w:rPr>
+          <w:rFonts w:ascii="Times New Roman" w:hAnsi="Times New Roman"/>
+          <w:color w:val="000000"/>
+        </w:rPr>
+        <w:t>.</w:t>
+      </w:r>
+    </w:p>
+    <w:p>
+      <w:pPr>
+        <w:shd w:val="clear" w:color="auto" w:fill="FFFFFF"/>
+        <w:spacing w:before="144" w:after="240" w:line="270" w:lineRule="atLeast"/>
+        <w:ind w:left="2160"/>
+        <w:rPr>
+          <w:rFonts w:ascii="Times New Roman" w:eastAsia="Times New Roman" w:hAnsi="Times New Roman" w:cs="Times New Roman"/>
+          <w:color w:val="000000"/>
+          <w:sz w:val="18"/>
+          <w:szCs w:val="18"/>
+          <w:lang w:eastAsia="ru-RU"/>
+        </w:rPr>
+      </w:pPr>
+      <w:r>
+        <w:rPr>
+          <w:rFonts w:ascii="Times New Roman" w:eastAsia="Times New Roman" w:hAnsi="Times New Roman" w:cs="Times New Roman"/>
+          <w:color w:val="000000"/>
+          <w:sz w:val="18"/>
+          <w:szCs w:val="18"/>
+          <w:lang w:eastAsia="ru-RU"/>
+        </w:rPr>
+        <w:t>For example, you have two modules B and C. When you connect their brokers, B can access to C’s functions and C can access to B’s functions.</w:t>
+      </w:r>
+    </w:p>
+    <w:p>
+      <w:pPr>
+        <w:shd w:val="clear" w:color="auto" w:fill="FFFFFF"/>
+        <w:spacing w:before="144" w:after="240" w:line="270" w:lineRule="atLeast"/>
+        <w:ind w:left="2160"/>
+        <w:rPr>
+          <w:rFonts w:ascii="Times New Roman" w:eastAsia="Times New Roman" w:hAnsi="Times New Roman" w:cs="Times New Roman"/>
+          <w:color w:val="000000"/>
+          <w:sz w:val="18"/>
+          <w:szCs w:val="18"/>
+          <w:lang w:eastAsia="ru-RU"/>
+        </w:rPr>
+      </w:pPr>
+      <w:r>
+        <w:rPr>
+          <w:rFonts w:ascii="Times New Roman" w:eastAsia="Times New Roman" w:hAnsi="Times New Roman" w:cs="Times New Roman"/>
+          <w:color w:val="000000"/>
+          <w:sz w:val="18"/>
+          <w:szCs w:val="18"/>
+          <w:lang w:eastAsia="ru-RU"/>
+        </w:rPr>
+        <w:t>To connect modules this way you need to specify the IP address and port number of the main broker. (</w:t>
+      </w:r>
+      <w:r>
+        <w:rPr>
+          <w:rFonts w:ascii="Times New Roman" w:eastAsia="Times New Roman" w:hAnsi="Times New Roman" w:cs="Times New Roman"/>
+          <w:color w:val="234F32"/>
+          <w:sz w:val="18"/>
+          <w:szCs w:val="18"/>
+          <w:lang w:eastAsia="ru-RU"/>
+        </w:rPr>
+        <w:t>--</w:t>
+      </w:r>
+      <w:proofErr w:type="gramStart"/>
+      <w:r>
+        <w:rPr>
+          <w:rFonts w:ascii="Times New Roman" w:eastAsia="Times New Roman" w:hAnsi="Times New Roman" w:cs="Times New Roman"/>
+          <w:color w:val="234F32"/>
+          <w:sz w:val="18"/>
+          <w:szCs w:val="18"/>
+          <w:lang w:eastAsia="ru-RU"/>
+        </w:rPr>
+        <w:t>pip</w:t>
+      </w:r>
+      <w:proofErr w:type="gramEnd"/>
+      <w:r>
+        <w:rPr>
+          <w:rFonts w:ascii="Times New Roman" w:eastAsia="Times New Roman" w:hAnsi="Times New Roman" w:cs="Times New Roman"/>
+          <w:color w:val="000000"/>
+          <w:sz w:val="18"/>
+          <w:szCs w:val="18"/>
+          <w:lang w:eastAsia="ru-RU"/>
+        </w:rPr>
+        <w:t>, </w:t>
+      </w:r>
+      <w:r>
+        <w:rPr>
+          <w:rFonts w:ascii="Times New Roman" w:eastAsia="Times New Roman" w:hAnsi="Times New Roman" w:cs="Times New Roman"/>
+          <w:color w:val="234F32"/>
+          <w:sz w:val="18"/>
+          <w:szCs w:val="18"/>
+          <w:lang w:eastAsia="ru-RU"/>
+        </w:rPr>
+        <w:t>--</w:t>
+      </w:r>
+      <w:proofErr w:type="spellStart"/>
+      <w:r>
+        <w:rPr>
+          <w:rFonts w:ascii="Times New Roman" w:eastAsia="Times New Roman" w:hAnsi="Times New Roman" w:cs="Times New Roman"/>
+          <w:color w:val="234F32"/>
+          <w:sz w:val="18"/>
+          <w:szCs w:val="18"/>
+          <w:lang w:eastAsia="ru-RU"/>
+        </w:rPr>
+        <w:t>pport</w:t>
+      </w:r>
+      <w:proofErr w:type="spellEnd"/>
+      <w:r>
+        <w:rPr>
+          <w:rFonts w:ascii="Times New Roman" w:eastAsia="Times New Roman" w:hAnsi="Times New Roman" w:cs="Times New Roman"/>
+          <w:color w:val="000000"/>
+          <w:sz w:val="18"/>
+          <w:szCs w:val="18"/>
+          <w:lang w:eastAsia="ru-RU"/>
+        </w:rPr>
+        <w:t> command line option when you start your module)</w:t>
+      </w:r>
+      <w:bookmarkStart w:id="0" w:name="_GoBack"/>
+      <w:bookmarkEnd w:id="0"/>
+      <w:r>
+        <w:rPr>
+          <w:rFonts w:ascii="Times New Roman" w:eastAsia="Times New Roman" w:hAnsi="Times New Roman" w:cs="Times New Roman"/>
+          <w:color w:val="000000"/>
+          <w:sz w:val="18"/>
+          <w:szCs w:val="18"/>
+          <w:lang w:eastAsia="ru-RU"/>
+        </w:rPr>
+        <w:t>. Then you can access the module by getting a proxy on it:</w:t>
+      </w:r>
+    </w:p>
+    <w:p>
+      <w:pPr>
+        <w:pBdr>
+          <w:top w:val="single" w:sz="6" w:space="4" w:color="DDDDDD"/>
+          <w:left w:val="single" w:sz="2" w:space="5" w:color="DDDDDD"/>
+          <w:bottom w:val="single" w:sz="6" w:space="4" w:color="DDDDDD"/>
+          <w:right w:val="single" w:sz="2" w:space="5" w:color="DDDDDD"/>
+        </w:pBdr>
+        <w:shd w:val="clear" w:color="auto" w:fill="E5E5E5"/>
+        <w:tabs>
+          <w:tab w:val="left" w:pos="916"/>
+          <w:tab w:val="left" w:pos="1832"/>
+          <w:tab w:val="left" w:pos="2748"/>
+          <w:tab w:val="left" w:pos="3664"/>
+          <w:tab w:val="left" w:pos="4580"/>
+          <w:tab w:val="left" w:pos="5496"/>
+          <w:tab w:val="left" w:pos="6412"/>
+          <w:tab w:val="left" w:pos="7328"/>
+          <w:tab w:val="left" w:pos="8244"/>
+          <w:tab w:val="left" w:pos="9160"/>
+          <w:tab w:val="left" w:pos="10076"/>
+          <w:tab w:val="left" w:pos="10992"/>
+          <w:tab w:val="left" w:pos="11908"/>
+          <w:tab w:val="left" w:pos="12824"/>
+          <w:tab w:val="left" w:pos="13740"/>
+          <w:tab w:val="left" w:pos="14656"/>
+        </w:tabs>
+        <w:spacing w:before="240" w:after="240" w:line="312" w:lineRule="atLeast"/>
+        <w:ind w:left="2160"/>
+        <w:rPr>
+          <w:rFonts w:ascii="Times New Roman" w:eastAsia="Times New Roman" w:hAnsi="Times New Roman" w:cs="Times New Roman"/>
+          <w:color w:val="000000"/>
+          <w:sz w:val="18"/>
+          <w:szCs w:val="18"/>
+          <w:lang w:eastAsia="ru-RU"/>
+        </w:rPr>
+      </w:pPr>
+      <w:r>
+        <w:rPr>
+          <w:rFonts w:ascii="Times New Roman" w:eastAsia="Times New Roman" w:hAnsi="Times New Roman" w:cs="Times New Roman"/>
+          <w:color w:val="000000"/>
+          <w:sz w:val="18"/>
+          <w:szCs w:val="18"/>
+          <w:lang w:eastAsia="ru-RU"/>
+        </w:rPr>
+        <w:t>AL</w:t>
+      </w:r>
+      <w:r>
+        <w:rPr>
+          <w:rFonts w:ascii="Times New Roman" w:eastAsia="Times New Roman" w:hAnsi="Times New Roman" w:cs="Times New Roman"/>
+          <w:color w:val="666666"/>
+          <w:sz w:val="18"/>
+          <w:szCs w:val="18"/>
+          <w:lang w:eastAsia="ru-RU"/>
+        </w:rPr>
+        <w:t>::</w:t>
+      </w:r>
+      <w:proofErr w:type="spellStart"/>
+      <w:r>
+        <w:rPr>
+          <w:rFonts w:ascii="Times New Roman" w:eastAsia="Times New Roman" w:hAnsi="Times New Roman" w:cs="Times New Roman"/>
+          <w:color w:val="000000"/>
+          <w:sz w:val="18"/>
+          <w:szCs w:val="18"/>
+          <w:lang w:eastAsia="ru-RU"/>
+        </w:rPr>
+        <w:t>ALProxy</w:t>
+      </w:r>
+      <w:proofErr w:type="spellEnd"/>
+      <w:r>
+        <w:rPr>
+          <w:rFonts w:ascii="Times New Roman" w:eastAsia="Times New Roman" w:hAnsi="Times New Roman" w:cs="Times New Roman"/>
+          <w:color w:val="000000"/>
+          <w:sz w:val="18"/>
+          <w:szCs w:val="18"/>
+          <w:lang w:eastAsia="ru-RU"/>
+        </w:rPr>
+        <w:t xml:space="preserve"> proxy </w:t>
+      </w:r>
+      <w:r>
+        <w:rPr>
+          <w:rFonts w:ascii="Times New Roman" w:eastAsia="Times New Roman" w:hAnsi="Times New Roman" w:cs="Times New Roman"/>
+          <w:color w:val="666666"/>
+          <w:sz w:val="18"/>
+          <w:szCs w:val="18"/>
+          <w:lang w:eastAsia="ru-RU"/>
+        </w:rPr>
+        <w:t>=</w:t>
+      </w:r>
+      <w:r>
+        <w:rPr>
+          <w:rFonts w:ascii="Times New Roman" w:eastAsia="Times New Roman" w:hAnsi="Times New Roman" w:cs="Times New Roman"/>
+          <w:color w:val="000000"/>
+          <w:sz w:val="18"/>
+          <w:szCs w:val="18"/>
+          <w:lang w:eastAsia="ru-RU"/>
+        </w:rPr>
+        <w:t xml:space="preserve"> AL</w:t>
+      </w:r>
+      <w:r>
+        <w:rPr>
+          <w:rFonts w:ascii="Times New Roman" w:eastAsia="Times New Roman" w:hAnsi="Times New Roman" w:cs="Times New Roman"/>
+          <w:color w:val="666666"/>
+          <w:sz w:val="18"/>
+          <w:szCs w:val="18"/>
+          <w:lang w:eastAsia="ru-RU"/>
+        </w:rPr>
+        <w:t>::</w:t>
+      </w:r>
+      <w:proofErr w:type="spellStart"/>
+      <w:proofErr w:type="gramStart"/>
+      <w:r>
+        <w:rPr>
+          <w:rFonts w:ascii="Times New Roman" w:eastAsia="Times New Roman" w:hAnsi="Times New Roman" w:cs="Times New Roman"/>
+          <w:color w:val="000000"/>
+          <w:sz w:val="18"/>
+          <w:szCs w:val="18"/>
+          <w:lang w:eastAsia="ru-RU"/>
+        </w:rPr>
+        <w:t>ALProxy</w:t>
+      </w:r>
+      <w:proofErr w:type="spellEnd"/>
+      <w:r>
+        <w:rPr>
+          <w:rFonts w:ascii="Times New Roman" w:eastAsia="Times New Roman" w:hAnsi="Times New Roman" w:cs="Times New Roman"/>
+          <w:color w:val="000000"/>
+          <w:sz w:val="18"/>
+          <w:szCs w:val="18"/>
+          <w:lang w:eastAsia="ru-RU"/>
+        </w:rPr>
+        <w:t>(</w:t>
+      </w:r>
+      <w:proofErr w:type="gramEnd"/>
+      <w:r>
+        <w:rPr>
+          <w:rFonts w:ascii="Times New Roman" w:eastAsia="Times New Roman" w:hAnsi="Times New Roman" w:cs="Times New Roman"/>
+          <w:color w:val="666666"/>
+          <w:sz w:val="18"/>
+          <w:szCs w:val="18"/>
+          <w:lang w:eastAsia="ru-RU"/>
+        </w:rPr>
+        <w:t>&lt;</w:t>
+      </w:r>
+      <w:proofErr w:type="spellStart"/>
+      <w:r>
+        <w:rPr>
+          <w:rFonts w:ascii="Times New Roman" w:eastAsia="Times New Roman" w:hAnsi="Times New Roman" w:cs="Times New Roman"/>
+          <w:color w:val="000000"/>
+          <w:sz w:val="18"/>
+          <w:szCs w:val="18"/>
+          <w:lang w:eastAsia="ru-RU"/>
+        </w:rPr>
+        <w:t>modulename</w:t>
+      </w:r>
+      <w:proofErr w:type="spellEnd"/>
+      <w:r>
+        <w:rPr>
+          <w:rFonts w:ascii="Times New Roman" w:eastAsia="Times New Roman" w:hAnsi="Times New Roman" w:cs="Times New Roman"/>
+          <w:color w:val="666666"/>
+          <w:sz w:val="18"/>
+          <w:szCs w:val="18"/>
+          <w:lang w:eastAsia="ru-RU"/>
+        </w:rPr>
+        <w:t>&gt;</w:t>
+      </w:r>
+      <w:r>
+        <w:rPr>
+          <w:rFonts w:ascii="Times New Roman" w:eastAsia="Times New Roman" w:hAnsi="Times New Roman" w:cs="Times New Roman"/>
+          <w:color w:val="000000"/>
+          <w:sz w:val="18"/>
+          <w:szCs w:val="18"/>
+          <w:lang w:eastAsia="ru-RU"/>
+        </w:rPr>
+        <w:t>);</w:t>
+      </w:r>
+    </w:p>
+    <w:p>
+      <w:pPr>
+        <w:shd w:val="clear" w:color="auto" w:fill="FFFFFF"/>
+        <w:spacing w:before="144" w:after="240" w:line="270" w:lineRule="atLeast"/>
+        <w:ind w:left="2160"/>
+        <w:rPr>
+          <w:rFonts w:ascii="Times New Roman" w:eastAsia="Times New Roman" w:hAnsi="Times New Roman" w:cs="Times New Roman"/>
+          <w:color w:val="000000"/>
+          <w:sz w:val="18"/>
+          <w:szCs w:val="18"/>
+          <w:lang w:eastAsia="ru-RU"/>
+        </w:rPr>
+      </w:pPr>
+      <w:r>
+        <w:rPr>
+          <w:rFonts w:ascii="Times New Roman" w:eastAsia="Times New Roman" w:hAnsi="Times New Roman" w:cs="Times New Roman"/>
+          <w:color w:val="000000"/>
+          <w:sz w:val="18"/>
+          <w:szCs w:val="18"/>
+          <w:lang w:eastAsia="ru-RU"/>
+        </w:rPr>
+        <w:lastRenderedPageBreak/>
+        <w:t>Since module’s broker is already connected using </w:t>
+      </w:r>
+      <w:r>
+        <w:rPr>
+          <w:rFonts w:ascii="Times New Roman" w:eastAsia="Times New Roman" w:hAnsi="Times New Roman" w:cs="Times New Roman"/>
+          <w:color w:val="234F32"/>
+          <w:sz w:val="18"/>
+          <w:szCs w:val="18"/>
+          <w:lang w:eastAsia="ru-RU"/>
+        </w:rPr>
+        <w:t>--pip</w:t>
+      </w:r>
+      <w:r>
+        <w:rPr>
+          <w:rFonts w:ascii="Times New Roman" w:eastAsia="Times New Roman" w:hAnsi="Times New Roman" w:cs="Times New Roman"/>
+          <w:color w:val="000000"/>
+          <w:sz w:val="18"/>
+          <w:szCs w:val="18"/>
+          <w:lang w:eastAsia="ru-RU"/>
+        </w:rPr>
+        <w:t> and </w:t>
+      </w:r>
+      <w:r>
+        <w:rPr>
+          <w:rFonts w:ascii="Times New Roman" w:eastAsia="Times New Roman" w:hAnsi="Times New Roman" w:cs="Times New Roman"/>
+          <w:color w:val="234F32"/>
+          <w:sz w:val="18"/>
+          <w:szCs w:val="18"/>
+          <w:lang w:eastAsia="ru-RU"/>
+        </w:rPr>
+        <w:t>--</w:t>
+      </w:r>
+      <w:proofErr w:type="spellStart"/>
+      <w:r>
+        <w:rPr>
+          <w:rFonts w:ascii="Times New Roman" w:eastAsia="Times New Roman" w:hAnsi="Times New Roman" w:cs="Times New Roman"/>
+          <w:color w:val="234F32"/>
+          <w:sz w:val="18"/>
+          <w:szCs w:val="18"/>
+          <w:lang w:eastAsia="ru-RU"/>
+        </w:rPr>
+        <w:t>pport</w:t>
+      </w:r>
+      <w:proofErr w:type="spellEnd"/>
+      <w:r>
+        <w:rPr>
+          <w:rFonts w:ascii="Times New Roman" w:eastAsia="Times New Roman" w:hAnsi="Times New Roman" w:cs="Times New Roman"/>
+          <w:color w:val="000000"/>
+          <w:sz w:val="18"/>
+          <w:szCs w:val="18"/>
+          <w:lang w:eastAsia="ru-RU"/>
+        </w:rPr>
+        <w:t>, you do not need to specify IP address and port number when you create a proxy.</w:t>
+      </w:r>
+    </w:p>
+    <w:p>
+      <w:pPr>
+        <w:ind w:left="2160"/>
+        <w:rPr>
+          <w:rFonts w:ascii="Times New Roman" w:hAnsi="Times New Roman"/>
+          <w:color w:val="000000"/>
+        </w:rPr>
+      </w:pPr>
+    </w:p>
+    <w:p>
+      <w:pPr>
+        <w:numPr>
+          <w:ilvl w:val="2"/>
+          <w:numId w:val="5"/>
+        </w:numPr>
+        <w:rPr>
+          <w:rFonts w:ascii="Times New Roman" w:hAnsi="Times New Roman"/>
+          <w:color w:val="000000"/>
+        </w:rPr>
+      </w:pPr>
+      <w:r>
+        <w:rPr>
+          <w:rFonts w:ascii="Times New Roman" w:hAnsi="Times New Roman"/>
+          <w:color w:val="000000"/>
+        </w:rPr>
+        <w:t>A Proxy to Broker connection opens a single way of communication. The proxy can access to all modules registered to the broker BUT the modules registered to the broker cannot access to the module that owns the proxy.</w:t>
+      </w:r>
+    </w:p>
+    <w:p>
+      <w:pPr>
+        <w:shd w:val="clear" w:color="auto" w:fill="FFFFFF"/>
+        <w:spacing w:before="144" w:after="240" w:line="270" w:lineRule="atLeast"/>
+        <w:ind w:left="2160"/>
+        <w:rPr>
+          <w:rFonts w:ascii="Times New Roman" w:eastAsia="Times New Roman" w:hAnsi="Times New Roman" w:cs="Times New Roman"/>
+          <w:color w:val="000000"/>
+          <w:sz w:val="18"/>
+          <w:szCs w:val="18"/>
+          <w:lang w:eastAsia="ru-RU"/>
+        </w:rPr>
+      </w:pPr>
+      <w:r>
+        <w:rPr>
+          <w:rFonts w:ascii="Times New Roman" w:eastAsia="Times New Roman" w:hAnsi="Times New Roman" w:cs="Times New Roman"/>
+          <w:color w:val="000000"/>
+          <w:sz w:val="18"/>
+          <w:szCs w:val="18"/>
+          <w:lang w:eastAsia="ru-RU"/>
+        </w:rPr>
+        <w:t>You can connect your module to another one without specifying --pip and --</w:t>
+      </w:r>
+      <w:proofErr w:type="spellStart"/>
+      <w:r>
+        <w:rPr>
+          <w:rFonts w:ascii="Times New Roman" w:eastAsia="Times New Roman" w:hAnsi="Times New Roman" w:cs="Times New Roman"/>
+          <w:color w:val="000000"/>
+          <w:sz w:val="18"/>
+          <w:szCs w:val="18"/>
+          <w:lang w:eastAsia="ru-RU"/>
+        </w:rPr>
+        <w:t>pport</w:t>
+      </w:r>
+      <w:proofErr w:type="spellEnd"/>
+      <w:r>
+        <w:rPr>
+          <w:rFonts w:ascii="Times New Roman" w:eastAsia="Times New Roman" w:hAnsi="Times New Roman" w:cs="Times New Roman"/>
+          <w:color w:val="000000"/>
+          <w:sz w:val="18"/>
+          <w:szCs w:val="18"/>
+          <w:lang w:eastAsia="ru-RU"/>
+        </w:rPr>
+        <w:t>. To do that, you need to create a proxy inside your module and connect it to the broker IP address and port number you want.</w:t>
+      </w:r>
+    </w:p>
+    <w:p>
+      <w:pPr>
+        <w:shd w:val="clear" w:color="auto" w:fill="FFFFFF"/>
+        <w:spacing w:before="144" w:after="240" w:line="270" w:lineRule="atLeast"/>
+        <w:ind w:left="2160"/>
+        <w:rPr>
+          <w:rFonts w:ascii="Times New Roman" w:eastAsia="Times New Roman" w:hAnsi="Times New Roman" w:cs="Times New Roman"/>
+          <w:color w:val="000000"/>
+          <w:sz w:val="18"/>
+          <w:szCs w:val="18"/>
+          <w:lang w:eastAsia="ru-RU"/>
+        </w:rPr>
+      </w:pPr>
+      <w:r>
+        <w:rPr>
+          <w:rFonts w:ascii="Times New Roman" w:eastAsia="Times New Roman" w:hAnsi="Times New Roman" w:cs="Times New Roman"/>
+          <w:color w:val="000000"/>
+          <w:sz w:val="18"/>
+          <w:szCs w:val="18"/>
+          <w:lang w:eastAsia="ru-RU"/>
+        </w:rPr>
+        <w:t>For example, you have two modules B and C. When you connect B to C just using a proxy, B can access to C functions BUT C cannot access to B functions.</w:t>
+      </w:r>
+    </w:p>
+    <w:p>
+      <w:pPr>
+        <w:shd w:val="clear" w:color="auto" w:fill="FFFFFF"/>
+        <w:spacing w:before="144" w:after="240" w:line="270" w:lineRule="atLeast"/>
+        <w:ind w:left="2160"/>
+        <w:rPr>
+          <w:rFonts w:ascii="Times New Roman" w:eastAsia="Times New Roman" w:hAnsi="Times New Roman" w:cs="Times New Roman"/>
+          <w:color w:val="000000"/>
+          <w:sz w:val="18"/>
+          <w:szCs w:val="18"/>
+          <w:lang w:eastAsia="ru-RU"/>
+        </w:rPr>
+      </w:pPr>
+      <w:r>
+        <w:rPr>
+          <w:rFonts w:ascii="Times New Roman" w:eastAsia="Times New Roman" w:hAnsi="Times New Roman" w:cs="Times New Roman"/>
+          <w:color w:val="000000"/>
+          <w:sz w:val="18"/>
+          <w:szCs w:val="18"/>
+          <w:lang w:eastAsia="ru-RU"/>
+        </w:rPr>
+        <w:t>AL::</w:t>
+      </w:r>
+      <w:proofErr w:type="spellStart"/>
+      <w:r>
+        <w:rPr>
+          <w:rFonts w:ascii="Times New Roman" w:eastAsia="Times New Roman" w:hAnsi="Times New Roman" w:cs="Times New Roman"/>
+          <w:color w:val="000000"/>
+          <w:sz w:val="18"/>
+          <w:szCs w:val="18"/>
+          <w:lang w:eastAsia="ru-RU"/>
+        </w:rPr>
+        <w:t>ALProxy</w:t>
+      </w:r>
+      <w:proofErr w:type="spellEnd"/>
+      <w:r>
+        <w:rPr>
+          <w:rFonts w:ascii="Times New Roman" w:eastAsia="Times New Roman" w:hAnsi="Times New Roman" w:cs="Times New Roman"/>
+          <w:color w:val="000000"/>
+          <w:sz w:val="18"/>
+          <w:szCs w:val="18"/>
+          <w:lang w:eastAsia="ru-RU"/>
+        </w:rPr>
+        <w:t xml:space="preserve"> proxy = AL::</w:t>
+      </w:r>
+      <w:proofErr w:type="spellStart"/>
+      <w:proofErr w:type="gramStart"/>
+      <w:r>
+        <w:rPr>
+          <w:rFonts w:ascii="Times New Roman" w:eastAsia="Times New Roman" w:hAnsi="Times New Roman" w:cs="Times New Roman"/>
+          <w:color w:val="000000"/>
+          <w:sz w:val="18"/>
+          <w:szCs w:val="18"/>
+          <w:lang w:eastAsia="ru-RU"/>
+        </w:rPr>
+        <w:t>ALProxy</w:t>
+      </w:r>
+      <w:proofErr w:type="spellEnd"/>
+      <w:r>
+        <w:rPr>
+          <w:rFonts w:ascii="Times New Roman" w:eastAsia="Times New Roman" w:hAnsi="Times New Roman" w:cs="Times New Roman"/>
+          <w:color w:val="000000"/>
+          <w:sz w:val="18"/>
+          <w:szCs w:val="18"/>
+          <w:lang w:eastAsia="ru-RU"/>
+        </w:rPr>
+        <w:t>(</w:t>
+      </w:r>
+      <w:proofErr w:type="gramEnd"/>
+      <w:r>
+        <w:rPr>
+          <w:rFonts w:ascii="Times New Roman" w:eastAsia="Times New Roman" w:hAnsi="Times New Roman" w:cs="Times New Roman"/>
+          <w:color w:val="000000"/>
+          <w:sz w:val="18"/>
+          <w:szCs w:val="18"/>
+          <w:lang w:eastAsia="ru-RU"/>
+        </w:rPr>
+        <w:t>&lt;</w:t>
+      </w:r>
+      <w:proofErr w:type="spellStart"/>
+      <w:r>
+        <w:rPr>
+          <w:rFonts w:ascii="Times New Roman" w:eastAsia="Times New Roman" w:hAnsi="Times New Roman" w:cs="Times New Roman"/>
+          <w:color w:val="000000"/>
+          <w:sz w:val="18"/>
+          <w:szCs w:val="18"/>
+          <w:lang w:eastAsia="ru-RU"/>
+        </w:rPr>
+        <w:t>modulename</w:t>
+      </w:r>
+      <w:proofErr w:type="spellEnd"/>
+      <w:r>
+        <w:rPr>
+          <w:rFonts w:ascii="Times New Roman" w:eastAsia="Times New Roman" w:hAnsi="Times New Roman" w:cs="Times New Roman"/>
+          <w:color w:val="000000"/>
+          <w:sz w:val="18"/>
+          <w:szCs w:val="18"/>
+          <w:lang w:eastAsia="ru-RU"/>
+        </w:rPr>
+        <w:t>&gt;, &lt;</w:t>
+      </w:r>
+      <w:proofErr w:type="spellStart"/>
+      <w:r>
+        <w:rPr>
+          <w:rFonts w:ascii="Times New Roman" w:eastAsia="Times New Roman" w:hAnsi="Times New Roman" w:cs="Times New Roman"/>
+          <w:color w:val="000000"/>
+          <w:sz w:val="18"/>
+          <w:szCs w:val="18"/>
+          <w:lang w:eastAsia="ru-RU"/>
+        </w:rPr>
+        <w:t>ip_adress</w:t>
+      </w:r>
+      <w:proofErr w:type="spellEnd"/>
+      <w:r>
+        <w:rPr>
+          <w:rFonts w:ascii="Times New Roman" w:eastAsia="Times New Roman" w:hAnsi="Times New Roman" w:cs="Times New Roman"/>
+          <w:color w:val="000000"/>
+          <w:sz w:val="18"/>
+          <w:szCs w:val="18"/>
+          <w:lang w:eastAsia="ru-RU"/>
+        </w:rPr>
+        <w:t>&gt;, &lt;</w:t>
+      </w:r>
+      <w:proofErr w:type="spellStart"/>
+      <w:r>
+        <w:rPr>
+          <w:rFonts w:ascii="Times New Roman" w:eastAsia="Times New Roman" w:hAnsi="Times New Roman" w:cs="Times New Roman"/>
+          <w:color w:val="000000"/>
+          <w:sz w:val="18"/>
+          <w:szCs w:val="18"/>
+          <w:lang w:eastAsia="ru-RU"/>
+        </w:rPr>
+        <w:t>port_number</w:t>
+      </w:r>
+      <w:proofErr w:type="spellEnd"/>
+      <w:r>
+        <w:rPr>
+          <w:rFonts w:ascii="Times New Roman" w:eastAsia="Times New Roman" w:hAnsi="Times New Roman" w:cs="Times New Roman"/>
+          <w:color w:val="000000"/>
+          <w:sz w:val="18"/>
+          <w:szCs w:val="18"/>
+          <w:lang w:eastAsia="ru-RU"/>
+        </w:rPr>
+        <w:t>&gt;);</w:t>
+      </w:r>
+    </w:p>
+    <w:p>
+      <w:pPr>
+        <w:ind w:left="2160"/>
+        <w:rPr>
+          <w:rFonts w:ascii="Times New Roman" w:hAnsi="Times New Roman"/>
+          <w:color w:val="000000"/>
+        </w:rPr>
+      </w:pPr>
+    </w:p>
+    <w:p>
+      <w:pPr>
+        <w:ind w:left="1440"/>
+        <w:rPr>
+          <w:rFonts w:ascii="Times New Roman" w:hAnsi="Times New Roman"/>
+          <w:color w:val="000000"/>
         </w:rPr>
       </w:pPr>
     </w:p>
@@ -7195,6 +8644,155 @@
 <file path=word/numbering.xml><?xml version="1.0" encoding="utf-8"?>
 <w:numbering xmlns:wpc="http://schemas.microsoft.com/office/word/2010/wordprocessingCanvas" xmlns:mc="http://schemas.openxmlformats.org/markup-compatibility/2006" xmlns:o="urn:schemas-microsoft-com:office:office" xmlns:r="http://schemas.openxmlformats.org/officeDocument/2006/relationships" xmlns:m="http://schemas.openxmlformats.org/officeDocument/2006/math" xmlns:v="urn:schemas-microsoft-com:vml" xmlns:wp14="http://schemas.microsoft.com/office/word/2010/wordprocessingDrawing" xmlns:wp="http://schemas.openxmlformats.org/drawingml/2006/wordprocessingDrawing" xmlns:w10="urn:schemas-microsoft-com:office:word" xmlns:w="http://schemas.openxmlformats.org/wordprocessingml/2006/main" xmlns:w14="http://schemas.microsoft.com/office/word/2010/wordml" xmlns:wpg="http://schemas.microsoft.com/office/word/2010/wordprocessingGroup" xmlns:wpi="http://schemas.microsoft.com/office/word/2010/wordprocessingInk" xmlns:wne="http://schemas.microsoft.com/office/word/2006/wordml" xmlns:wps="http://schemas.microsoft.com/office/word/2010/wordprocessingShape" mc:Ignorable="w14 wp14">
   <w:abstractNum w:abstractNumId="0">
+    <w:nsid w:val="01542DD1"/>
+    <w:multiLevelType w:val="multilevel"/>
+    <w:tmpl w:val="BE9AC3F4"/>
+    <w:lvl w:ilvl="0">
+      <w:start w:val="1"/>
+      <w:numFmt w:val="bullet"/>
+      <w:lvlText w:val=""/>
+      <w:lvlJc w:val="left"/>
+      <w:pPr>
+        <w:tabs>
+          <w:tab w:val="num" w:pos="720"/>
+        </w:tabs>
+        <w:ind w:left="720" w:hanging="360"/>
+      </w:pPr>
+      <w:rPr>
+        <w:rFonts w:ascii="Symbol" w:hAnsi="Symbol" w:hint="default"/>
+        <w:sz w:val="20"/>
+      </w:rPr>
+    </w:lvl>
+    <w:lvl w:ilvl="1" w:tentative="1">
+      <w:start w:val="1"/>
+      <w:numFmt w:val="bullet"/>
+      <w:lvlText w:val="o"/>
+      <w:lvlJc w:val="left"/>
+      <w:pPr>
+        <w:tabs>
+          <w:tab w:val="num" w:pos="1440"/>
+        </w:tabs>
+        <w:ind w:left="1440" w:hanging="360"/>
+      </w:pPr>
+      <w:rPr>
+        <w:rFonts w:ascii="Courier New" w:hAnsi="Courier New" w:hint="default"/>
+        <w:sz w:val="20"/>
+      </w:rPr>
+    </w:lvl>
+    <w:lvl w:ilvl="2" w:tentative="1">
+      <w:start w:val="1"/>
+      <w:numFmt w:val="bullet"/>
+      <w:lvlText w:val=""/>
+      <w:lvlJc w:val="left"/>
+      <w:pPr>
+        <w:tabs>
+          <w:tab w:val="num" w:pos="2160"/>
+        </w:tabs>
+        <w:ind w:left="2160" w:hanging="360"/>
+      </w:pPr>
+      <w:rPr>
+        <w:rFonts w:ascii="Wingdings" w:hAnsi="Wingdings" w:hint="default"/>
+        <w:sz w:val="20"/>
+      </w:rPr>
+    </w:lvl>
+    <w:lvl w:ilvl="3" w:tentative="1">
+      <w:start w:val="1"/>
+      <w:numFmt w:val="bullet"/>
+      <w:lvlText w:val=""/>
+      <w:lvlJc w:val="left"/>
+      <w:pPr>
+        <w:tabs>
+          <w:tab w:val="num" w:pos="2880"/>
+        </w:tabs>
+        <w:ind w:left="2880" w:hanging="360"/>
+      </w:pPr>
+      <w:rPr>
+        <w:rFonts w:ascii="Wingdings" w:hAnsi="Wingdings" w:hint="default"/>
+        <w:sz w:val="20"/>
+      </w:rPr>
+    </w:lvl>
+    <w:lvl w:ilvl="4" w:tentative="1">
+      <w:start w:val="1"/>
+      <w:numFmt w:val="bullet"/>
+      <w:lvlText w:val=""/>
+      <w:lvlJc w:val="left"/>
+      <w:pPr>
+        <w:tabs>
+          <w:tab w:val="num" w:pos="3600"/>
+        </w:tabs>
+        <w:ind w:left="3600" w:hanging="360"/>
+      </w:pPr>
+      <w:rPr>
+        <w:rFonts w:ascii="Wingdings" w:hAnsi="Wingdings" w:hint="default"/>
+        <w:sz w:val="20"/>
+      </w:rPr>
+    </w:lvl>
+    <w:lvl w:ilvl="5" w:tentative="1">
+      <w:start w:val="1"/>
+      <w:numFmt w:val="bullet"/>
+      <w:lvlText w:val=""/>
+      <w:lvlJc w:val="left"/>
+      <w:pPr>
+        <w:tabs>
+          <w:tab w:val="num" w:pos="4320"/>
+        </w:tabs>
+        <w:ind w:left="4320" w:hanging="360"/>
+      </w:pPr>
+      <w:rPr>
+        <w:rFonts w:ascii="Wingdings" w:hAnsi="Wingdings" w:hint="default"/>
+        <w:sz w:val="20"/>
+      </w:rPr>
+    </w:lvl>
+    <w:lvl w:ilvl="6" w:tentative="1">
+      <w:start w:val="1"/>
+      <w:numFmt w:val="bullet"/>
+      <w:lvlText w:val=""/>
+      <w:lvlJc w:val="left"/>
+      <w:pPr>
+        <w:tabs>
+          <w:tab w:val="num" w:pos="5040"/>
+        </w:tabs>
+        <w:ind w:left="5040" w:hanging="360"/>
+      </w:pPr>
+      <w:rPr>
+        <w:rFonts w:ascii="Wingdings" w:hAnsi="Wingdings" w:hint="default"/>
+        <w:sz w:val="20"/>
+      </w:rPr>
+    </w:lvl>
+    <w:lvl w:ilvl="7" w:tentative="1">
+      <w:start w:val="1"/>
+      <w:numFmt w:val="bullet"/>
+      <w:lvlText w:val=""/>
+      <w:lvlJc w:val="left"/>
+      <w:pPr>
+        <w:tabs>
+          <w:tab w:val="num" w:pos="5760"/>
+        </w:tabs>
+        <w:ind w:left="5760" w:hanging="360"/>
+      </w:pPr>
+      <w:rPr>
+        <w:rFonts w:ascii="Wingdings" w:hAnsi="Wingdings" w:hint="default"/>
+        <w:sz w:val="20"/>
+      </w:rPr>
+    </w:lvl>
+    <w:lvl w:ilvl="8" w:tentative="1">
+      <w:start w:val="1"/>
+      <w:numFmt w:val="bullet"/>
+      <w:lvlText w:val=""/>
+      <w:lvlJc w:val="left"/>
+      <w:pPr>
+        <w:tabs>
+          <w:tab w:val="num" w:pos="6480"/>
+        </w:tabs>
+        <w:ind w:left="6480" w:hanging="360"/>
+      </w:pPr>
+      <w:rPr>
+        <w:rFonts w:ascii="Wingdings" w:hAnsi="Wingdings" w:hint="default"/>
+        <w:sz w:val="20"/>
+      </w:rPr>
+    </w:lvl>
+  </w:abstractNum>
+  <w:abstractNum w:abstractNumId="1">
     <w:nsid w:val="0ACF55C9"/>
     <w:multiLevelType w:val="hybridMultilevel"/>
     <w:tmpl w:val="00000000"/>
@@ -7334,10 +8932,10 @@
       </w:rPr>
     </w:lvl>
   </w:abstractNum>
-  <w:abstractNum w:abstractNumId="1">
+  <w:abstractNum w:abstractNumId="2">
     <w:nsid w:val="1A5E3EB3"/>
     <w:multiLevelType w:val="hybridMultilevel"/>
-    <w:tmpl w:val="00000000"/>
+    <w:tmpl w:val="C24A2432"/>
     <w:lvl w:ilvl="0" w:tplc="2458A374">
       <w:start w:val="1"/>
       <w:numFmt w:val="bullet"/>
@@ -7474,7 +9072,120 @@
       </w:rPr>
     </w:lvl>
   </w:abstractNum>
-  <w:abstractNum w:abstractNumId="2">
+  <w:abstractNum w:abstractNumId="3">
+    <w:nsid w:val="2BDD0BC6"/>
+    <w:multiLevelType w:val="hybridMultilevel"/>
+    <w:tmpl w:val="AC2A3F1C"/>
+    <w:lvl w:ilvl="0" w:tplc="04190001">
+      <w:start w:val="1"/>
+      <w:numFmt w:val="bullet"/>
+      <w:lvlText w:val=""/>
+      <w:lvlJc w:val="left"/>
+      <w:pPr>
+        <w:ind w:left="720" w:hanging="360"/>
+      </w:pPr>
+      <w:rPr>
+        <w:rFonts w:ascii="Symbol" w:hAnsi="Symbol" w:hint="default"/>
+      </w:rPr>
+    </w:lvl>
+    <w:lvl w:ilvl="1" w:tplc="04190003" w:tentative="1">
+      <w:start w:val="1"/>
+      <w:numFmt w:val="bullet"/>
+      <w:lvlText w:val="o"/>
+      <w:lvlJc w:val="left"/>
+      <w:pPr>
+        <w:ind w:left="1440" w:hanging="360"/>
+      </w:pPr>
+      <w:rPr>
+        <w:rFonts w:ascii="Courier New" w:hAnsi="Courier New" w:cs="Courier New" w:hint="default"/>
+      </w:rPr>
+    </w:lvl>
+    <w:lvl w:ilvl="2" w:tplc="04190005" w:tentative="1">
+      <w:start w:val="1"/>
+      <w:numFmt w:val="bullet"/>
+      <w:lvlText w:val=""/>
+      <w:lvlJc w:val="left"/>
+      <w:pPr>
+        <w:ind w:left="2160" w:hanging="360"/>
+      </w:pPr>
+      <w:rPr>
+        <w:rFonts w:ascii="Wingdings" w:hAnsi="Wingdings" w:hint="default"/>
+      </w:rPr>
+    </w:lvl>
+    <w:lvl w:ilvl="3" w:tplc="04190001" w:tentative="1">
+      <w:start w:val="1"/>
+      <w:numFmt w:val="bullet"/>
+      <w:lvlText w:val=""/>
+      <w:lvlJc w:val="left"/>
+      <w:pPr>
+        <w:ind w:left="2880" w:hanging="360"/>
+      </w:pPr>
+      <w:rPr>
+        <w:rFonts w:ascii="Symbol" w:hAnsi="Symbol" w:hint="default"/>
+      </w:rPr>
+    </w:lvl>
+    <w:lvl w:ilvl="4" w:tplc="04190003" w:tentative="1">
+      <w:start w:val="1"/>
+      <w:numFmt w:val="bullet"/>
+      <w:lvlText w:val="o"/>
+      <w:lvlJc w:val="left"/>
+      <w:pPr>
+        <w:ind w:left="3600" w:hanging="360"/>
+      </w:pPr>
+      <w:rPr>
+        <w:rFonts w:ascii="Courier New" w:hAnsi="Courier New" w:cs="Courier New" w:hint="default"/>
+      </w:rPr>
+    </w:lvl>
+    <w:lvl w:ilvl="5" w:tplc="04190005" w:tentative="1">
+      <w:start w:val="1"/>
+      <w:numFmt w:val="bullet"/>
+      <w:lvlText w:val=""/>
+      <w:lvlJc w:val="left"/>
+      <w:pPr>
+        <w:ind w:left="4320" w:hanging="360"/>
+      </w:pPr>
+      <w:rPr>
+        <w:rFonts w:ascii="Wingdings" w:hAnsi="Wingdings" w:hint="default"/>
+      </w:rPr>
+    </w:lvl>
+    <w:lvl w:ilvl="6" w:tplc="04190001" w:tentative="1">
+      <w:start w:val="1"/>
+      <w:numFmt w:val="bullet"/>
+      <w:lvlText w:val=""/>
+      <w:lvlJc w:val="left"/>
+      <w:pPr>
+        <w:ind w:left="5040" w:hanging="360"/>
+      </w:pPr>
+      <w:rPr>
+        <w:rFonts w:ascii="Symbol" w:hAnsi="Symbol" w:hint="default"/>
+      </w:rPr>
+    </w:lvl>
+    <w:lvl w:ilvl="7" w:tplc="04190003" w:tentative="1">
+      <w:start w:val="1"/>
+      <w:numFmt w:val="bullet"/>
+      <w:lvlText w:val="o"/>
+      <w:lvlJc w:val="left"/>
+      <w:pPr>
+        <w:ind w:left="5760" w:hanging="360"/>
+      </w:pPr>
+      <w:rPr>
+        <w:rFonts w:ascii="Courier New" w:hAnsi="Courier New" w:cs="Courier New" w:hint="default"/>
+      </w:rPr>
+    </w:lvl>
+    <w:lvl w:ilvl="8" w:tplc="04190005" w:tentative="1">
+      <w:start w:val="1"/>
+      <w:numFmt w:val="bullet"/>
+      <w:lvlText w:val=""/>
+      <w:lvlJc w:val="left"/>
+      <w:pPr>
+        <w:ind w:left="6480" w:hanging="360"/>
+      </w:pPr>
+      <w:rPr>
+        <w:rFonts w:ascii="Wingdings" w:hAnsi="Wingdings" w:hint="default"/>
+      </w:rPr>
+    </w:lvl>
+  </w:abstractNum>
+  <w:abstractNum w:abstractNumId="4">
     <w:nsid w:val="2C476815"/>
     <w:multiLevelType w:val="hybridMultilevel"/>
     <w:tmpl w:val="00000000"/>
@@ -7614,7 +9325,156 @@
       </w:rPr>
     </w:lvl>
   </w:abstractNum>
-  <w:abstractNum w:abstractNumId="3">
+  <w:abstractNum w:abstractNumId="5">
+    <w:nsid w:val="345D19C1"/>
+    <w:multiLevelType w:val="multilevel"/>
+    <w:tmpl w:val="73A4FB8A"/>
+    <w:lvl w:ilvl="0">
+      <w:start w:val="1"/>
+      <w:numFmt w:val="bullet"/>
+      <w:lvlText w:val=""/>
+      <w:lvlJc w:val="left"/>
+      <w:pPr>
+        <w:tabs>
+          <w:tab w:val="num" w:pos="720"/>
+        </w:tabs>
+        <w:ind w:left="720" w:hanging="360"/>
+      </w:pPr>
+      <w:rPr>
+        <w:rFonts w:ascii="Symbol" w:hAnsi="Symbol" w:hint="default"/>
+        <w:sz w:val="20"/>
+      </w:rPr>
+    </w:lvl>
+    <w:lvl w:ilvl="1" w:tentative="1">
+      <w:start w:val="1"/>
+      <w:numFmt w:val="bullet"/>
+      <w:lvlText w:val="o"/>
+      <w:lvlJc w:val="left"/>
+      <w:pPr>
+        <w:tabs>
+          <w:tab w:val="num" w:pos="1440"/>
+        </w:tabs>
+        <w:ind w:left="1440" w:hanging="360"/>
+      </w:pPr>
+      <w:rPr>
+        <w:rFonts w:ascii="Courier New" w:hAnsi="Courier New" w:hint="default"/>
+        <w:sz w:val="20"/>
+      </w:rPr>
+    </w:lvl>
+    <w:lvl w:ilvl="2" w:tentative="1">
+      <w:start w:val="1"/>
+      <w:numFmt w:val="bullet"/>
+      <w:lvlText w:val=""/>
+      <w:lvlJc w:val="left"/>
+      <w:pPr>
+        <w:tabs>
+          <w:tab w:val="num" w:pos="2160"/>
+        </w:tabs>
+        <w:ind w:left="2160" w:hanging="360"/>
+      </w:pPr>
+      <w:rPr>
+        <w:rFonts w:ascii="Wingdings" w:hAnsi="Wingdings" w:hint="default"/>
+        <w:sz w:val="20"/>
+      </w:rPr>
+    </w:lvl>
+    <w:lvl w:ilvl="3" w:tentative="1">
+      <w:start w:val="1"/>
+      <w:numFmt w:val="bullet"/>
+      <w:lvlText w:val=""/>
+      <w:lvlJc w:val="left"/>
+      <w:pPr>
+        <w:tabs>
+          <w:tab w:val="num" w:pos="2880"/>
+        </w:tabs>
+        <w:ind w:left="2880" w:hanging="360"/>
+      </w:pPr>
+      <w:rPr>
+        <w:rFonts w:ascii="Wingdings" w:hAnsi="Wingdings" w:hint="default"/>
+        <w:sz w:val="20"/>
+      </w:rPr>
+    </w:lvl>
+    <w:lvl w:ilvl="4" w:tentative="1">
+      <w:start w:val="1"/>
+      <w:numFmt w:val="bullet"/>
+      <w:lvlText w:val=""/>
+      <w:lvlJc w:val="left"/>
+      <w:pPr>
+        <w:tabs>
+          <w:tab w:val="num" w:pos="3600"/>
+        </w:tabs>
+        <w:ind w:left="3600" w:hanging="360"/>
+      </w:pPr>
+      <w:rPr>
+        <w:rFonts w:ascii="Wingdings" w:hAnsi="Wingdings" w:hint="default"/>
+        <w:sz w:val="20"/>
+      </w:rPr>
+    </w:lvl>
+    <w:lvl w:ilvl="5" w:tentative="1">
+      <w:start w:val="1"/>
+      <w:numFmt w:val="bullet"/>
+      <w:lvlText w:val=""/>
+      <w:lvlJc w:val="left"/>
+      <w:pPr>
+        <w:tabs>
+          <w:tab w:val="num" w:pos="4320"/>
+        </w:tabs>
+        <w:ind w:left="4320" w:hanging="360"/>
+      </w:pPr>
+      <w:rPr>
+        <w:rFonts w:ascii="Wingdings" w:hAnsi="Wingdings" w:hint="default"/>
+        <w:sz w:val="20"/>
+      </w:rPr>
+    </w:lvl>
+    <w:lvl w:ilvl="6" w:tentative="1">
+      <w:start w:val="1"/>
+      <w:numFmt w:val="bullet"/>
+      <w:lvlText w:val=""/>
+      <w:lvlJc w:val="left"/>
+      <w:pPr>
+        <w:tabs>
+          <w:tab w:val="num" w:pos="5040"/>
+        </w:tabs>
+        <w:ind w:left="5040" w:hanging="360"/>
+      </w:pPr>
+      <w:rPr>
+        <w:rFonts w:ascii="Wingdings" w:hAnsi="Wingdings" w:hint="default"/>
+        <w:sz w:val="20"/>
+      </w:rPr>
+    </w:lvl>
+    <w:lvl w:ilvl="7" w:tentative="1">
+      <w:start w:val="1"/>
+      <w:numFmt w:val="bullet"/>
+      <w:lvlText w:val=""/>
+      <w:lvlJc w:val="left"/>
+      <w:pPr>
+        <w:tabs>
+          <w:tab w:val="num" w:pos="5760"/>
+        </w:tabs>
+        <w:ind w:left="5760" w:hanging="360"/>
+      </w:pPr>
+      <w:rPr>
+        <w:rFonts w:ascii="Wingdings" w:hAnsi="Wingdings" w:hint="default"/>
+        <w:sz w:val="20"/>
+      </w:rPr>
+    </w:lvl>
+    <w:lvl w:ilvl="8" w:tentative="1">
+      <w:start w:val="1"/>
+      <w:numFmt w:val="bullet"/>
+      <w:lvlText w:val=""/>
+      <w:lvlJc w:val="left"/>
+      <w:pPr>
+        <w:tabs>
+          <w:tab w:val="num" w:pos="6480"/>
+        </w:tabs>
+        <w:ind w:left="6480" w:hanging="360"/>
+      </w:pPr>
+      <w:rPr>
+        <w:rFonts w:ascii="Wingdings" w:hAnsi="Wingdings" w:hint="default"/>
+        <w:sz w:val="20"/>
+      </w:rPr>
+    </w:lvl>
+  </w:abstractNum>
+  <w:abstractNum w:abstractNumId="6">
     <w:nsid w:val="383F0987"/>
     <w:multiLevelType w:val="hybridMultilevel"/>
     <w:tmpl w:val="00000000"/>
@@ -7754,7 +9614,7 @@
       </w:rPr>
     </w:lvl>
   </w:abstractNum>
-  <w:abstractNum w:abstractNumId="4">
+  <w:abstractNum w:abstractNumId="7">
     <w:nsid w:val="4C423734"/>
     <w:multiLevelType w:val="hybridMultilevel"/>
     <w:tmpl w:val="00000000"/>
@@ -7894,20 +9754,749 @@
       </w:rPr>
     </w:lvl>
   </w:abstractNum>
+  <w:abstractNum w:abstractNumId="8">
+    <w:nsid w:val="556D73F9"/>
+    <w:multiLevelType w:val="multilevel"/>
+    <w:tmpl w:val="B26C864A"/>
+    <w:lvl w:ilvl="0">
+      <w:start w:val="1"/>
+      <w:numFmt w:val="bullet"/>
+      <w:lvlText w:val=""/>
+      <w:lvlJc w:val="left"/>
+      <w:pPr>
+        <w:tabs>
+          <w:tab w:val="num" w:pos="720"/>
+        </w:tabs>
+        <w:ind w:left="720" w:hanging="360"/>
+      </w:pPr>
+      <w:rPr>
+        <w:rFonts w:ascii="Symbol" w:hAnsi="Symbol" w:hint="default"/>
+        <w:sz w:val="20"/>
+      </w:rPr>
+    </w:lvl>
+    <w:lvl w:ilvl="1" w:tentative="1">
+      <w:start w:val="1"/>
+      <w:numFmt w:val="bullet"/>
+      <w:lvlText w:val="o"/>
+      <w:lvlJc w:val="left"/>
+      <w:pPr>
+        <w:tabs>
+          <w:tab w:val="num" w:pos="1440"/>
+        </w:tabs>
+        <w:ind w:left="1440" w:hanging="360"/>
+      </w:pPr>
+      <w:rPr>
+        <w:rFonts w:ascii="Courier New" w:hAnsi="Courier New" w:hint="default"/>
+        <w:sz w:val="20"/>
+      </w:rPr>
+    </w:lvl>
+    <w:lvl w:ilvl="2" w:tentative="1">
+      <w:start w:val="1"/>
+      <w:numFmt w:val="bullet"/>
+      <w:lvlText w:val=""/>
+      <w:lvlJc w:val="left"/>
+      <w:pPr>
+        <w:tabs>
+          <w:tab w:val="num" w:pos="2160"/>
+        </w:tabs>
+        <w:ind w:left="2160" w:hanging="360"/>
+      </w:pPr>
+      <w:rPr>
+        <w:rFonts w:ascii="Wingdings" w:hAnsi="Wingdings" w:hint="default"/>
+        <w:sz w:val="20"/>
+      </w:rPr>
+    </w:lvl>
+    <w:lvl w:ilvl="3" w:tentative="1">
+      <w:start w:val="1"/>
+      <w:numFmt w:val="bullet"/>
+      <w:lvlText w:val=""/>
+      <w:lvlJc w:val="left"/>
+      <w:pPr>
+        <w:tabs>
+          <w:tab w:val="num" w:pos="2880"/>
+        </w:tabs>
+        <w:ind w:left="2880" w:hanging="360"/>
+      </w:pPr>
+      <w:rPr>
+        <w:rFonts w:ascii="Wingdings" w:hAnsi="Wingdings" w:hint="default"/>
+        <w:sz w:val="20"/>
+      </w:rPr>
+    </w:lvl>
+    <w:lvl w:ilvl="4" w:tentative="1">
+      <w:start w:val="1"/>
+      <w:numFmt w:val="bullet"/>
+      <w:lvlText w:val=""/>
+      <w:lvlJc w:val="left"/>
+      <w:pPr>
+        <w:tabs>
+          <w:tab w:val="num" w:pos="3600"/>
+        </w:tabs>
+        <w:ind w:left="3600" w:hanging="360"/>
+      </w:pPr>
+      <w:rPr>
+        <w:rFonts w:ascii="Wingdings" w:hAnsi="Wingdings" w:hint="default"/>
+        <w:sz w:val="20"/>
+      </w:rPr>
+    </w:lvl>
+    <w:lvl w:ilvl="5" w:tentative="1">
+      <w:start w:val="1"/>
+      <w:numFmt w:val="bullet"/>
+      <w:lvlText w:val=""/>
+      <w:lvlJc w:val="left"/>
+      <w:pPr>
+        <w:tabs>
+          <w:tab w:val="num" w:pos="4320"/>
+        </w:tabs>
+        <w:ind w:left="4320" w:hanging="360"/>
+      </w:pPr>
+      <w:rPr>
+        <w:rFonts w:ascii="Wingdings" w:hAnsi="Wingdings" w:hint="default"/>
+        <w:sz w:val="20"/>
+      </w:rPr>
+    </w:lvl>
+    <w:lvl w:ilvl="6" w:tentative="1">
+      <w:start w:val="1"/>
+      <w:numFmt w:val="bullet"/>
+      <w:lvlText w:val=""/>
+      <w:lvlJc w:val="left"/>
+      <w:pPr>
+        <w:tabs>
+          <w:tab w:val="num" w:pos="5040"/>
+        </w:tabs>
+        <w:ind w:left="5040" w:hanging="360"/>
+      </w:pPr>
+      <w:rPr>
+        <w:rFonts w:ascii="Wingdings" w:hAnsi="Wingdings" w:hint="default"/>
+        <w:sz w:val="20"/>
+      </w:rPr>
+    </w:lvl>
+    <w:lvl w:ilvl="7" w:tentative="1">
+      <w:start w:val="1"/>
+      <w:numFmt w:val="bullet"/>
+      <w:lvlText w:val=""/>
+      <w:lvlJc w:val="left"/>
+      <w:pPr>
+        <w:tabs>
+          <w:tab w:val="num" w:pos="5760"/>
+        </w:tabs>
+        <w:ind w:left="5760" w:hanging="360"/>
+      </w:pPr>
+      <w:rPr>
+        <w:rFonts w:ascii="Wingdings" w:hAnsi="Wingdings" w:hint="default"/>
+        <w:sz w:val="20"/>
+      </w:rPr>
+    </w:lvl>
+    <w:lvl w:ilvl="8" w:tentative="1">
+      <w:start w:val="1"/>
+      <w:numFmt w:val="bullet"/>
+      <w:lvlText w:val=""/>
+      <w:lvlJc w:val="left"/>
+      <w:pPr>
+        <w:tabs>
+          <w:tab w:val="num" w:pos="6480"/>
+        </w:tabs>
+        <w:ind w:left="6480" w:hanging="360"/>
+      </w:pPr>
+      <w:rPr>
+        <w:rFonts w:ascii="Wingdings" w:hAnsi="Wingdings" w:hint="default"/>
+        <w:sz w:val="20"/>
+      </w:rPr>
+    </w:lvl>
+  </w:abstractNum>
+  <w:abstractNum w:abstractNumId="9">
+    <w:nsid w:val="55E578C7"/>
+    <w:multiLevelType w:val="hybridMultilevel"/>
+    <w:tmpl w:val="88989A12"/>
+    <w:lvl w:ilvl="0" w:tplc="04190001">
+      <w:start w:val="1"/>
+      <w:numFmt w:val="bullet"/>
+      <w:lvlText w:val=""/>
+      <w:lvlJc w:val="left"/>
+      <w:pPr>
+        <w:ind w:left="780" w:hanging="360"/>
+      </w:pPr>
+      <w:rPr>
+        <w:rFonts w:ascii="Symbol" w:hAnsi="Symbol" w:hint="default"/>
+      </w:rPr>
+    </w:lvl>
+    <w:lvl w:ilvl="1" w:tplc="04190003" w:tentative="1">
+      <w:start w:val="1"/>
+      <w:numFmt w:val="bullet"/>
+      <w:lvlText w:val="o"/>
+      <w:lvlJc w:val="left"/>
+      <w:pPr>
+        <w:ind w:left="1500" w:hanging="360"/>
+      </w:pPr>
+      <w:rPr>
+        <w:rFonts w:ascii="Courier New" w:hAnsi="Courier New" w:cs="Courier New" w:hint="default"/>
+      </w:rPr>
+    </w:lvl>
+    <w:lvl w:ilvl="2" w:tplc="04190005" w:tentative="1">
+      <w:start w:val="1"/>
+      <w:numFmt w:val="bullet"/>
+      <w:lvlText w:val=""/>
+      <w:lvlJc w:val="left"/>
+      <w:pPr>
+        <w:ind w:left="2220" w:hanging="360"/>
+      </w:pPr>
+      <w:rPr>
+        <w:rFonts w:ascii="Wingdings" w:hAnsi="Wingdings" w:hint="default"/>
+      </w:rPr>
+    </w:lvl>
+    <w:lvl w:ilvl="3" w:tplc="04190001" w:tentative="1">
+      <w:start w:val="1"/>
+      <w:numFmt w:val="bullet"/>
+      <w:lvlText w:val=""/>
+      <w:lvlJc w:val="left"/>
+      <w:pPr>
+        <w:ind w:left="2940" w:hanging="360"/>
+      </w:pPr>
+      <w:rPr>
+        <w:rFonts w:ascii="Symbol" w:hAnsi="Symbol" w:hint="default"/>
+      </w:rPr>
+    </w:lvl>
+    <w:lvl w:ilvl="4" w:tplc="04190003" w:tentative="1">
+      <w:start w:val="1"/>
+      <w:numFmt w:val="bullet"/>
+      <w:lvlText w:val="o"/>
+      <w:lvlJc w:val="left"/>
+      <w:pPr>
+        <w:ind w:left="3660" w:hanging="360"/>
+      </w:pPr>
+      <w:rPr>
+        <w:rFonts w:ascii="Courier New" w:hAnsi="Courier New" w:cs="Courier New" w:hint="default"/>
+      </w:rPr>
+    </w:lvl>
+    <w:lvl w:ilvl="5" w:tplc="04190005" w:tentative="1">
+      <w:start w:val="1"/>
+      <w:numFmt w:val="bullet"/>
+      <w:lvlText w:val=""/>
+      <w:lvlJc w:val="left"/>
+      <w:pPr>
+        <w:ind w:left="4380" w:hanging="360"/>
+      </w:pPr>
+      <w:rPr>
+        <w:rFonts w:ascii="Wingdings" w:hAnsi="Wingdings" w:hint="default"/>
+      </w:rPr>
+    </w:lvl>
+    <w:lvl w:ilvl="6" w:tplc="04190001" w:tentative="1">
+      <w:start w:val="1"/>
+      <w:numFmt w:val="bullet"/>
+      <w:lvlText w:val=""/>
+      <w:lvlJc w:val="left"/>
+      <w:pPr>
+        <w:ind w:left="5100" w:hanging="360"/>
+      </w:pPr>
+      <w:rPr>
+        <w:rFonts w:ascii="Symbol" w:hAnsi="Symbol" w:hint="default"/>
+      </w:rPr>
+    </w:lvl>
+    <w:lvl w:ilvl="7" w:tplc="04190003" w:tentative="1">
+      <w:start w:val="1"/>
+      <w:numFmt w:val="bullet"/>
+      <w:lvlText w:val="o"/>
+      <w:lvlJc w:val="left"/>
+      <w:pPr>
+        <w:ind w:left="5820" w:hanging="360"/>
+      </w:pPr>
+      <w:rPr>
+        <w:rFonts w:ascii="Courier New" w:hAnsi="Courier New" w:cs="Courier New" w:hint="default"/>
+      </w:rPr>
+    </w:lvl>
+    <w:lvl w:ilvl="8" w:tplc="04190005" w:tentative="1">
+      <w:start w:val="1"/>
+      <w:numFmt w:val="bullet"/>
+      <w:lvlText w:val=""/>
+      <w:lvlJc w:val="left"/>
+      <w:pPr>
+        <w:ind w:left="6540" w:hanging="360"/>
+      </w:pPr>
+      <w:rPr>
+        <w:rFonts w:ascii="Wingdings" w:hAnsi="Wingdings" w:hint="default"/>
+      </w:rPr>
+    </w:lvl>
+  </w:abstractNum>
+  <w:abstractNum w:abstractNumId="10">
+    <w:nsid w:val="63D956B1"/>
+    <w:multiLevelType w:val="hybridMultilevel"/>
+    <w:tmpl w:val="3740DCE0"/>
+    <w:lvl w:ilvl="0" w:tplc="04190001">
+      <w:start w:val="1"/>
+      <w:numFmt w:val="bullet"/>
+      <w:lvlText w:val=""/>
+      <w:lvlJc w:val="left"/>
+      <w:pPr>
+        <w:ind w:left="3600" w:hanging="360"/>
+      </w:pPr>
+      <w:rPr>
+        <w:rFonts w:ascii="Symbol" w:hAnsi="Symbol" w:hint="default"/>
+      </w:rPr>
+    </w:lvl>
+    <w:lvl w:ilvl="1" w:tplc="04190003" w:tentative="1">
+      <w:start w:val="1"/>
+      <w:numFmt w:val="bullet"/>
+      <w:lvlText w:val="o"/>
+      <w:lvlJc w:val="left"/>
+      <w:pPr>
+        <w:ind w:left="4320" w:hanging="360"/>
+      </w:pPr>
+      <w:rPr>
+        <w:rFonts w:ascii="Courier New" w:hAnsi="Courier New" w:cs="Courier New" w:hint="default"/>
+      </w:rPr>
+    </w:lvl>
+    <w:lvl w:ilvl="2" w:tplc="04190005" w:tentative="1">
+      <w:start w:val="1"/>
+      <w:numFmt w:val="bullet"/>
+      <w:lvlText w:val=""/>
+      <w:lvlJc w:val="left"/>
+      <w:pPr>
+        <w:ind w:left="5040" w:hanging="360"/>
+      </w:pPr>
+      <w:rPr>
+        <w:rFonts w:ascii="Wingdings" w:hAnsi="Wingdings" w:hint="default"/>
+      </w:rPr>
+    </w:lvl>
+    <w:lvl w:ilvl="3" w:tplc="04190001" w:tentative="1">
+      <w:start w:val="1"/>
+      <w:numFmt w:val="bullet"/>
+      <w:lvlText w:val=""/>
+      <w:lvlJc w:val="left"/>
+      <w:pPr>
+        <w:ind w:left="5760" w:hanging="360"/>
+      </w:pPr>
+      <w:rPr>
+        <w:rFonts w:ascii="Symbol" w:hAnsi="Symbol" w:hint="default"/>
+      </w:rPr>
+    </w:lvl>
+    <w:lvl w:ilvl="4" w:tplc="04190003" w:tentative="1">
+      <w:start w:val="1"/>
+      <w:numFmt w:val="bullet"/>
+      <w:lvlText w:val="o"/>
+      <w:lvlJc w:val="left"/>
+      <w:pPr>
+        <w:ind w:left="6480" w:hanging="360"/>
+      </w:pPr>
+      <w:rPr>
+        <w:rFonts w:ascii="Courier New" w:hAnsi="Courier New" w:cs="Courier New" w:hint="default"/>
+      </w:rPr>
+    </w:lvl>
+    <w:lvl w:ilvl="5" w:tplc="04190005" w:tentative="1">
+      <w:start w:val="1"/>
+      <w:numFmt w:val="bullet"/>
+      <w:lvlText w:val=""/>
+      <w:lvlJc w:val="left"/>
+      <w:pPr>
+        <w:ind w:left="7200" w:hanging="360"/>
+      </w:pPr>
+      <w:rPr>
+        <w:rFonts w:ascii="Wingdings" w:hAnsi="Wingdings" w:hint="default"/>
+      </w:rPr>
+    </w:lvl>
+    <w:lvl w:ilvl="6" w:tplc="04190001" w:tentative="1">
+      <w:start w:val="1"/>
+      <w:numFmt w:val="bullet"/>
+      <w:lvlText w:val=""/>
+      <w:lvlJc w:val="left"/>
+      <w:pPr>
+        <w:ind w:left="7920" w:hanging="360"/>
+      </w:pPr>
+      <w:rPr>
+        <w:rFonts w:ascii="Symbol" w:hAnsi="Symbol" w:hint="default"/>
+      </w:rPr>
+    </w:lvl>
+    <w:lvl w:ilvl="7" w:tplc="04190003" w:tentative="1">
+      <w:start w:val="1"/>
+      <w:numFmt w:val="bullet"/>
+      <w:lvlText w:val="o"/>
+      <w:lvlJc w:val="left"/>
+      <w:pPr>
+        <w:ind w:left="8640" w:hanging="360"/>
+      </w:pPr>
+      <w:rPr>
+        <w:rFonts w:ascii="Courier New" w:hAnsi="Courier New" w:cs="Courier New" w:hint="default"/>
+      </w:rPr>
+    </w:lvl>
+    <w:lvl w:ilvl="8" w:tplc="04190005" w:tentative="1">
+      <w:start w:val="1"/>
+      <w:numFmt w:val="bullet"/>
+      <w:lvlText w:val=""/>
+      <w:lvlJc w:val="left"/>
+      <w:pPr>
+        <w:ind w:left="9360" w:hanging="360"/>
+      </w:pPr>
+      <w:rPr>
+        <w:rFonts w:ascii="Wingdings" w:hAnsi="Wingdings" w:hint="default"/>
+      </w:rPr>
+    </w:lvl>
+  </w:abstractNum>
+  <w:abstractNum w:abstractNumId="11">
+    <w:nsid w:val="66D009CE"/>
+    <w:multiLevelType w:val="multilevel"/>
+    <w:tmpl w:val="8E3892FA"/>
+    <w:lvl w:ilvl="0">
+      <w:start w:val="1"/>
+      <w:numFmt w:val="bullet"/>
+      <w:lvlText w:val=""/>
+      <w:lvlJc w:val="left"/>
+      <w:pPr>
+        <w:tabs>
+          <w:tab w:val="num" w:pos="720"/>
+        </w:tabs>
+        <w:ind w:left="720" w:hanging="360"/>
+      </w:pPr>
+      <w:rPr>
+        <w:rFonts w:ascii="Symbol" w:hAnsi="Symbol" w:hint="default"/>
+        <w:sz w:val="20"/>
+      </w:rPr>
+    </w:lvl>
+    <w:lvl w:ilvl="1" w:tentative="1">
+      <w:start w:val="1"/>
+      <w:numFmt w:val="bullet"/>
+      <w:lvlText w:val="o"/>
+      <w:lvlJc w:val="left"/>
+      <w:pPr>
+        <w:tabs>
+          <w:tab w:val="num" w:pos="1440"/>
+        </w:tabs>
+        <w:ind w:left="1440" w:hanging="360"/>
+      </w:pPr>
+      <w:rPr>
+        <w:rFonts w:ascii="Courier New" w:hAnsi="Courier New" w:hint="default"/>
+        <w:sz w:val="20"/>
+      </w:rPr>
+    </w:lvl>
+    <w:lvl w:ilvl="2" w:tentative="1">
+      <w:start w:val="1"/>
+      <w:numFmt w:val="bullet"/>
+      <w:lvlText w:val=""/>
+      <w:lvlJc w:val="left"/>
+      <w:pPr>
+        <w:tabs>
+          <w:tab w:val="num" w:pos="2160"/>
+        </w:tabs>
+        <w:ind w:left="2160" w:hanging="360"/>
+      </w:pPr>
+      <w:rPr>
+        <w:rFonts w:ascii="Wingdings" w:hAnsi="Wingdings" w:hint="default"/>
+        <w:sz w:val="20"/>
+      </w:rPr>
+    </w:lvl>
+    <w:lvl w:ilvl="3" w:tentative="1">
+      <w:start w:val="1"/>
+      <w:numFmt w:val="bullet"/>
+      <w:lvlText w:val=""/>
+      <w:lvlJc w:val="left"/>
+      <w:pPr>
+        <w:tabs>
+          <w:tab w:val="num" w:pos="2880"/>
+        </w:tabs>
+        <w:ind w:left="2880" w:hanging="360"/>
+      </w:pPr>
+      <w:rPr>
+        <w:rFonts w:ascii="Wingdings" w:hAnsi="Wingdings" w:hint="default"/>
+        <w:sz w:val="20"/>
+      </w:rPr>
+    </w:lvl>
+    <w:lvl w:ilvl="4" w:tentative="1">
+      <w:start w:val="1"/>
+      <w:numFmt w:val="bullet"/>
+      <w:lvlText w:val=""/>
+      <w:lvlJc w:val="left"/>
+      <w:pPr>
+        <w:tabs>
+          <w:tab w:val="num" w:pos="3600"/>
+        </w:tabs>
+        <w:ind w:left="3600" w:hanging="360"/>
+      </w:pPr>
+      <w:rPr>
+        <w:rFonts w:ascii="Wingdings" w:hAnsi="Wingdings" w:hint="default"/>
+        <w:sz w:val="20"/>
+      </w:rPr>
+    </w:lvl>
+    <w:lvl w:ilvl="5" w:tentative="1">
+      <w:start w:val="1"/>
+      <w:numFmt w:val="bullet"/>
+      <w:lvlText w:val=""/>
+      <w:lvlJc w:val="left"/>
+      <w:pPr>
+        <w:tabs>
+          <w:tab w:val="num" w:pos="4320"/>
+        </w:tabs>
+        <w:ind w:left="4320" w:hanging="360"/>
+      </w:pPr>
+      <w:rPr>
+        <w:rFonts w:ascii="Wingdings" w:hAnsi="Wingdings" w:hint="default"/>
+        <w:sz w:val="20"/>
+      </w:rPr>
+    </w:lvl>
+    <w:lvl w:ilvl="6" w:tentative="1">
+      <w:start w:val="1"/>
+      <w:numFmt w:val="bullet"/>
+      <w:lvlText w:val=""/>
+      <w:lvlJc w:val="left"/>
+      <w:pPr>
+        <w:tabs>
+          <w:tab w:val="num" w:pos="5040"/>
+        </w:tabs>
+        <w:ind w:left="5040" w:hanging="360"/>
+      </w:pPr>
+      <w:rPr>
+        <w:rFonts w:ascii="Wingdings" w:hAnsi="Wingdings" w:hint="default"/>
+        <w:sz w:val="20"/>
+      </w:rPr>
+    </w:lvl>
+    <w:lvl w:ilvl="7" w:tentative="1">
+      <w:start w:val="1"/>
+      <w:numFmt w:val="bullet"/>
+      <w:lvlText w:val=""/>
+      <w:lvlJc w:val="left"/>
+      <w:pPr>
+        <w:tabs>
+          <w:tab w:val="num" w:pos="5760"/>
+        </w:tabs>
+        <w:ind w:left="5760" w:hanging="360"/>
+      </w:pPr>
+      <w:rPr>
+        <w:rFonts w:ascii="Wingdings" w:hAnsi="Wingdings" w:hint="default"/>
+        <w:sz w:val="20"/>
+      </w:rPr>
+    </w:lvl>
+    <w:lvl w:ilvl="8" w:tentative="1">
+      <w:start w:val="1"/>
+      <w:numFmt w:val="bullet"/>
+      <w:lvlText w:val=""/>
+      <w:lvlJc w:val="left"/>
+      <w:pPr>
+        <w:tabs>
+          <w:tab w:val="num" w:pos="6480"/>
+        </w:tabs>
+        <w:ind w:left="6480" w:hanging="360"/>
+      </w:pPr>
+      <w:rPr>
+        <w:rFonts w:ascii="Wingdings" w:hAnsi="Wingdings" w:hint="default"/>
+        <w:sz w:val="20"/>
+      </w:rPr>
+    </w:lvl>
+  </w:abstractNum>
+  <w:abstractNum w:abstractNumId="12">
+    <w:nsid w:val="7254513B"/>
+    <w:multiLevelType w:val="hybridMultilevel"/>
+    <w:tmpl w:val="FA621216"/>
+    <w:lvl w:ilvl="0" w:tplc="04190001">
+      <w:start w:val="1"/>
+      <w:numFmt w:val="bullet"/>
+      <w:lvlText w:val=""/>
+      <w:lvlJc w:val="left"/>
+      <w:pPr>
+        <w:ind w:left="720" w:hanging="360"/>
+      </w:pPr>
+      <w:rPr>
+        <w:rFonts w:ascii="Symbol" w:hAnsi="Symbol" w:hint="default"/>
+      </w:rPr>
+    </w:lvl>
+    <w:lvl w:ilvl="1" w:tplc="04190003" w:tentative="1">
+      <w:start w:val="1"/>
+      <w:numFmt w:val="bullet"/>
+      <w:lvlText w:val="o"/>
+      <w:lvlJc w:val="left"/>
+      <w:pPr>
+        <w:ind w:left="1440" w:hanging="360"/>
+      </w:pPr>
+      <w:rPr>
+        <w:rFonts w:ascii="Courier New" w:hAnsi="Courier New" w:cs="Courier New" w:hint="default"/>
+      </w:rPr>
+    </w:lvl>
+    <w:lvl w:ilvl="2" w:tplc="04190005" w:tentative="1">
+      <w:start w:val="1"/>
+      <w:numFmt w:val="bullet"/>
+      <w:lvlText w:val=""/>
+      <w:lvlJc w:val="left"/>
+      <w:pPr>
+        <w:ind w:left="2160" w:hanging="360"/>
+      </w:pPr>
+      <w:rPr>
+        <w:rFonts w:ascii="Wingdings" w:hAnsi="Wingdings" w:hint="default"/>
+      </w:rPr>
+    </w:lvl>
+    <w:lvl w:ilvl="3" w:tplc="04190001" w:tentative="1">
+      <w:start w:val="1"/>
+      <w:numFmt w:val="bullet"/>
+      <w:lvlText w:val=""/>
+      <w:lvlJc w:val="left"/>
+      <w:pPr>
+        <w:ind w:left="2880" w:hanging="360"/>
+      </w:pPr>
+      <w:rPr>
+        <w:rFonts w:ascii="Symbol" w:hAnsi="Symbol" w:hint="default"/>
+      </w:rPr>
+    </w:lvl>
+    <w:lvl w:ilvl="4" w:tplc="04190003" w:tentative="1">
+      <w:start w:val="1"/>
+      <w:numFmt w:val="bullet"/>
+      <w:lvlText w:val="o"/>
+      <w:lvlJc w:val="left"/>
+      <w:pPr>
+        <w:ind w:left="3600" w:hanging="360"/>
+      </w:pPr>
+      <w:rPr>
+        <w:rFonts w:ascii="Courier New" w:hAnsi="Courier New" w:cs="Courier New" w:hint="default"/>
+      </w:rPr>
+    </w:lvl>
+    <w:lvl w:ilvl="5" w:tplc="04190005" w:tentative="1">
+      <w:start w:val="1"/>
+      <w:numFmt w:val="bullet"/>
+      <w:lvlText w:val=""/>
+      <w:lvlJc w:val="left"/>
+      <w:pPr>
+        <w:ind w:left="4320" w:hanging="360"/>
+      </w:pPr>
+      <w:rPr>
+        <w:rFonts w:ascii="Wingdings" w:hAnsi="Wingdings" w:hint="default"/>
+      </w:rPr>
+    </w:lvl>
+    <w:lvl w:ilvl="6" w:tplc="04190001" w:tentative="1">
+      <w:start w:val="1"/>
+      <w:numFmt w:val="bullet"/>
+      <w:lvlText w:val=""/>
+      <w:lvlJc w:val="left"/>
+      <w:pPr>
+        <w:ind w:left="5040" w:hanging="360"/>
+      </w:pPr>
+      <w:rPr>
+        <w:rFonts w:ascii="Symbol" w:hAnsi="Symbol" w:hint="default"/>
+      </w:rPr>
+    </w:lvl>
+    <w:lvl w:ilvl="7" w:tplc="04190003" w:tentative="1">
+      <w:start w:val="1"/>
+      <w:numFmt w:val="bullet"/>
+      <w:lvlText w:val="o"/>
+      <w:lvlJc w:val="left"/>
+      <w:pPr>
+        <w:ind w:left="5760" w:hanging="360"/>
+      </w:pPr>
+      <w:rPr>
+        <w:rFonts w:ascii="Courier New" w:hAnsi="Courier New" w:cs="Courier New" w:hint="default"/>
+      </w:rPr>
+    </w:lvl>
+    <w:lvl w:ilvl="8" w:tplc="04190005" w:tentative="1">
+      <w:start w:val="1"/>
+      <w:numFmt w:val="bullet"/>
+      <w:lvlText w:val=""/>
+      <w:lvlJc w:val="left"/>
+      <w:pPr>
+        <w:ind w:left="6480" w:hanging="360"/>
+      </w:pPr>
+      <w:rPr>
+        <w:rFonts w:ascii="Wingdings" w:hAnsi="Wingdings" w:hint="default"/>
+      </w:rPr>
+    </w:lvl>
+  </w:abstractNum>
   <w:num w:numId="1">
+    <w:abstractNumId w:val="4"/>
+  </w:num>
+  <w:num w:numId="2">
+    <w:abstractNumId w:val="1"/>
+  </w:num>
+  <w:num w:numId="3">
+    <w:abstractNumId w:val="7"/>
+  </w:num>
+  <w:num w:numId="4">
+    <w:abstractNumId w:val="6"/>
+  </w:num>
+  <w:num w:numId="5">
     <w:abstractNumId w:val="2"/>
   </w:num>
-  <w:num w:numId="2">
-    <w:abstractNumId w:val="0"/>
+  <w:num w:numId="6">
+    <w:abstractNumId w:val="9"/>
   </w:num>
-  <w:num w:numId="3">
-    <w:abstractNumId w:val="4"/>
-  </w:num>
-  <w:num w:numId="4">
+  <w:num w:numId="7">
     <w:abstractNumId w:val="3"/>
   </w:num>
-  <w:num w:numId="5">
-    <w:abstractNumId w:val="1"/>
+  <w:num w:numId="8">
+    <w:abstractNumId w:val="5"/>
+    <w:lvlOverride w:ilvl="0">
+      <w:lvl w:ilvl="0">
+        <w:numFmt w:val="bullet"/>
+        <w:lvlText w:val=""/>
+        <w:lvlJc w:val="left"/>
+        <w:pPr>
+          <w:tabs>
+            <w:tab w:val="num" w:pos="720"/>
+          </w:tabs>
+          <w:ind w:left="720" w:hanging="360"/>
+        </w:pPr>
+        <w:rPr>
+          <w:rFonts w:ascii="Wingdings" w:hAnsi="Wingdings" w:hint="default"/>
+          <w:sz w:val="20"/>
+        </w:rPr>
+      </w:lvl>
+    </w:lvlOverride>
+  </w:num>
+  <w:num w:numId="9">
+    <w:abstractNumId w:val="8"/>
+    <w:lvlOverride w:ilvl="0">
+      <w:lvl w:ilvl="0">
+        <w:numFmt w:val="bullet"/>
+        <w:lvlText w:val=""/>
+        <w:lvlJc w:val="left"/>
+        <w:pPr>
+          <w:tabs>
+            <w:tab w:val="num" w:pos="720"/>
+          </w:tabs>
+          <w:ind w:left="720" w:hanging="360"/>
+        </w:pPr>
+        <w:rPr>
+          <w:rFonts w:ascii="Wingdings" w:hAnsi="Wingdings" w:hint="default"/>
+          <w:sz w:val="20"/>
+        </w:rPr>
+      </w:lvl>
+    </w:lvlOverride>
+  </w:num>
+  <w:num w:numId="10">
+    <w:abstractNumId w:val="10"/>
+  </w:num>
+  <w:num w:numId="11">
+    <w:abstractNumId w:val="12"/>
+  </w:num>
+  <w:num w:numId="12">
+    <w:abstractNumId w:val="11"/>
+    <w:lvlOverride w:ilvl="0">
+      <w:lvl w:ilvl="0">
+        <w:numFmt w:val="bullet"/>
+        <w:lvlText w:val=""/>
+        <w:lvlJc w:val="left"/>
+        <w:pPr>
+          <w:tabs>
+            <w:tab w:val="num" w:pos="720"/>
+          </w:tabs>
+          <w:ind w:left="720" w:hanging="360"/>
+        </w:pPr>
+        <w:rPr>
+          <w:rFonts w:ascii="Wingdings" w:hAnsi="Wingdings" w:hint="default"/>
+          <w:sz w:val="20"/>
+        </w:rPr>
+      </w:lvl>
+    </w:lvlOverride>
+  </w:num>
+  <w:num w:numId="13">
+    <w:abstractNumId w:val="0"/>
+    <w:lvlOverride w:ilvl="0">
+      <w:lvl w:ilvl="0">
+        <w:numFmt w:val="bullet"/>
+        <w:lvlText w:val=""/>
+        <w:lvlJc w:val="left"/>
+        <w:pPr>
+          <w:tabs>
+            <w:tab w:val="num" w:pos="720"/>
+          </w:tabs>
+          <w:ind w:left="720" w:hanging="360"/>
+        </w:pPr>
+        <w:rPr>
+          <w:rFonts w:ascii="Wingdings" w:hAnsi="Wingdings" w:hint="default"/>
+          <w:sz w:val="20"/>
+        </w:rPr>
+      </w:lvl>
+    </w:lvlOverride>
   </w:num>
 </w:numbering>
 </file>
@@ -8068,6 +10657,49 @@
     <w:name w:val="Normal"/>
     <w:qFormat/>
   </w:style>
+  <w:style w:type="paragraph" w:styleId="2">
+    <w:name w:val="heading 2"/>
+    <w:basedOn w:val="a"/>
+    <w:link w:val="20"/>
+    <w:uiPriority w:val="9"/>
+    <w:qFormat/>
+    <w:rsid w:val="00CF49DE"/>
+    <w:pPr>
+      <w:spacing w:before="100" w:beforeAutospacing="1" w:after="100" w:afterAutospacing="1"/>
+      <w:outlineLvl w:val="1"/>
+    </w:pPr>
+    <w:rPr>
+      <w:rFonts w:ascii="Times New Roman" w:eastAsia="Times New Roman" w:hAnsi="Times New Roman" w:cs="Times New Roman"/>
+      <w:b/>
+      <w:bCs/>
+      <w:sz w:val="36"/>
+      <w:szCs w:val="36"/>
+      <w:lang w:val="ru-RU" w:eastAsia="ru-RU"/>
+    </w:rPr>
+  </w:style>
+  <w:style w:type="paragraph" w:styleId="3">
+    <w:name w:val="heading 3"/>
+    <w:basedOn w:val="a"/>
+    <w:next w:val="a"/>
+    <w:link w:val="30"/>
+    <w:uiPriority w:val="9"/>
+    <w:semiHidden/>
+    <w:unhideWhenUsed/>
+    <w:qFormat/>
+    <w:rsid w:val="00EF3CC3"/>
+    <w:pPr>
+      <w:keepNext/>
+      <w:keepLines/>
+      <w:spacing w:before="200"/>
+      <w:outlineLvl w:val="2"/>
+    </w:pPr>
+    <w:rPr>
+      <w:rFonts w:asciiTheme="majorHAnsi" w:eastAsiaTheme="majorEastAsia" w:hAnsiTheme="majorHAnsi" w:cstheme="majorBidi"/>
+      <w:b/>
+      <w:bCs/>
+      <w:color w:val="4F81BD" w:themeColor="accent1"/>
+    </w:rPr>
+  </w:style>
   <w:style w:type="character" w:default="1" w:styleId="a0">
     <w:name w:val="Default Paragraph Font"/>
     <w:uiPriority w:val="1"/>
@@ -8094,6 +10726,157 @@
     <w:uiPriority w:val="99"/>
     <w:semiHidden/>
     <w:unhideWhenUsed/>
+  </w:style>
+  <w:style w:type="character" w:styleId="a3">
+    <w:name w:val="Strong"/>
+    <w:basedOn w:val="a0"/>
+    <w:uiPriority w:val="22"/>
+    <w:qFormat/>
+    <w:rsid w:val="008A1DD6"/>
+    <w:rPr>
+      <w:b/>
+      <w:bCs/>
+    </w:rPr>
+  </w:style>
+  <w:style w:type="character" w:customStyle="1" w:styleId="apple-converted-space">
+    <w:name w:val="apple-converted-space"/>
+    <w:basedOn w:val="a0"/>
+    <w:rsid w:val="008A1DD6"/>
+  </w:style>
+  <w:style w:type="paragraph" w:styleId="a4">
+    <w:name w:val="List Paragraph"/>
+    <w:basedOn w:val="a"/>
+    <w:uiPriority w:val="34"/>
+    <w:qFormat/>
+    <w:rsid w:val="00BE4D16"/>
+    <w:pPr>
+      <w:ind w:left="720"/>
+      <w:contextualSpacing/>
+    </w:pPr>
+  </w:style>
+  <w:style w:type="character" w:customStyle="1" w:styleId="20">
+    <w:name w:val="Заголовок 2 Знак"/>
+    <w:basedOn w:val="a0"/>
+    <w:link w:val="2"/>
+    <w:uiPriority w:val="9"/>
+    <w:rsid w:val="00CF49DE"/>
+    <w:rPr>
+      <w:rFonts w:ascii="Times New Roman" w:eastAsia="Times New Roman" w:hAnsi="Times New Roman" w:cs="Times New Roman"/>
+      <w:b/>
+      <w:bCs/>
+      <w:sz w:val="36"/>
+      <w:szCs w:val="36"/>
+      <w:lang w:val="ru-RU" w:eastAsia="ru-RU"/>
+    </w:rPr>
+  </w:style>
+  <w:style w:type="paragraph" w:styleId="a5">
+    <w:name w:val="Normal (Web)"/>
+    <w:basedOn w:val="a"/>
+    <w:uiPriority w:val="99"/>
+    <w:semiHidden/>
+    <w:unhideWhenUsed/>
+    <w:rsid w:val="00CF49DE"/>
+    <w:pPr>
+      <w:spacing w:before="100" w:beforeAutospacing="1" w:after="100" w:afterAutospacing="1"/>
+    </w:pPr>
+    <w:rPr>
+      <w:rFonts w:ascii="Times New Roman" w:eastAsia="Times New Roman" w:hAnsi="Times New Roman" w:cs="Times New Roman"/>
+      <w:lang w:val="ru-RU" w:eastAsia="ru-RU"/>
+    </w:rPr>
+  </w:style>
+  <w:style w:type="character" w:customStyle="1" w:styleId="pre">
+    <w:name w:val="pre"/>
+    <w:basedOn w:val="a0"/>
+    <w:rsid w:val="00CF49DE"/>
+  </w:style>
+  <w:style w:type="character" w:customStyle="1" w:styleId="30">
+    <w:name w:val="Заголовок 3 Знак"/>
+    <w:basedOn w:val="a0"/>
+    <w:link w:val="3"/>
+    <w:uiPriority w:val="9"/>
+    <w:semiHidden/>
+    <w:rsid w:val="00EF3CC3"/>
+    <w:rPr>
+      <w:rFonts w:asciiTheme="majorHAnsi" w:eastAsiaTheme="majorEastAsia" w:hAnsiTheme="majorHAnsi" w:cstheme="majorBidi"/>
+      <w:b/>
+      <w:bCs/>
+      <w:color w:val="4F81BD" w:themeColor="accent1"/>
+    </w:rPr>
+  </w:style>
+  <w:style w:type="character" w:styleId="a6">
+    <w:name w:val="Emphasis"/>
+    <w:basedOn w:val="a0"/>
+    <w:uiPriority w:val="20"/>
+    <w:qFormat/>
+    <w:rsid w:val="00EF3CC3"/>
+    <w:rPr>
+      <w:i/>
+      <w:iCs/>
+    </w:rPr>
+  </w:style>
+  <w:style w:type="paragraph" w:styleId="HTML">
+    <w:name w:val="HTML Preformatted"/>
+    <w:basedOn w:val="a"/>
+    <w:link w:val="HTML0"/>
+    <w:uiPriority w:val="99"/>
+    <w:semiHidden/>
+    <w:unhideWhenUsed/>
+    <w:rsid w:val="00605315"/>
+    <w:pPr>
+      <w:tabs>
+        <w:tab w:val="left" w:pos="916"/>
+        <w:tab w:val="left" w:pos="1832"/>
+        <w:tab w:val="left" w:pos="2748"/>
+        <w:tab w:val="left" w:pos="3664"/>
+        <w:tab w:val="left" w:pos="4580"/>
+        <w:tab w:val="left" w:pos="5496"/>
+        <w:tab w:val="left" w:pos="6412"/>
+        <w:tab w:val="left" w:pos="7328"/>
+        <w:tab w:val="left" w:pos="8244"/>
+        <w:tab w:val="left" w:pos="9160"/>
+        <w:tab w:val="left" w:pos="10076"/>
+        <w:tab w:val="left" w:pos="10992"/>
+        <w:tab w:val="left" w:pos="11908"/>
+        <w:tab w:val="left" w:pos="12824"/>
+        <w:tab w:val="left" w:pos="13740"/>
+        <w:tab w:val="left" w:pos="14656"/>
+      </w:tabs>
+    </w:pPr>
+    <w:rPr>
+      <w:rFonts w:ascii="Courier New" w:eastAsia="Times New Roman" w:hAnsi="Courier New" w:cs="Courier New"/>
+      <w:sz w:val="20"/>
+      <w:szCs w:val="20"/>
+      <w:lang w:val="ru-RU" w:eastAsia="ru-RU"/>
+    </w:rPr>
+  </w:style>
+  <w:style w:type="character" w:customStyle="1" w:styleId="HTML0">
+    <w:name w:val="Стандартный HTML Знак"/>
+    <w:basedOn w:val="a0"/>
+    <w:link w:val="HTML"/>
+    <w:uiPriority w:val="99"/>
+    <w:semiHidden/>
+    <w:rsid w:val="00605315"/>
+    <w:rPr>
+      <w:rFonts w:ascii="Courier New" w:eastAsia="Times New Roman" w:hAnsi="Courier New" w:cs="Courier New"/>
+      <w:sz w:val="20"/>
+      <w:szCs w:val="20"/>
+      <w:lang w:val="ru-RU" w:eastAsia="ru-RU"/>
+    </w:rPr>
+  </w:style>
+  <w:style w:type="character" w:customStyle="1" w:styleId="n">
+    <w:name w:val="n"/>
+    <w:basedOn w:val="a0"/>
+    <w:rsid w:val="00605315"/>
+  </w:style>
+  <w:style w:type="character" w:customStyle="1" w:styleId="o">
+    <w:name w:val="o"/>
+    <w:basedOn w:val="a0"/>
+    <w:rsid w:val="00605315"/>
+  </w:style>
+  <w:style w:type="character" w:customStyle="1" w:styleId="p">
+    <w:name w:val="p"/>
+    <w:basedOn w:val="a0"/>
+    <w:rsid w:val="00605315"/>
   </w:style>
 </w:styles>
 </file>

</xml_diff>